<commit_message>
all code done, assignment to finish
</commit_message>
<xml_diff>
--- a/docs/Assignment 2.docx
+++ b/docs/Assignment 2.docx
@@ -1,6 +1,6 @@
 
 <file path=word/document.xml><?xml version="1.0" encoding="utf-8"?>
-<w:document xmlns:wpc="http://schemas.microsoft.com/office/word/2010/wordprocessingCanvas" xmlns:cx="http://schemas.microsoft.com/office/drawing/2014/chartex" xmlns:cx1="http://schemas.microsoft.com/office/drawing/2015/9/8/chartex" xmlns:mc="http://schemas.openxmlformats.org/markup-compatibility/2006" xmlns:o="urn:schemas-microsoft-com:office:office" xmlns:r="http://schemas.openxmlformats.org/officeDocument/2006/relationships" xmlns:m="http://schemas.openxmlformats.org/officeDocument/2006/math" xmlns:v="urn:schemas-microsoft-com:vml" xmlns:wp14="http://schemas.microsoft.com/office/word/2010/wordprocessingDrawing" xmlns:wp="http://schemas.openxmlformats.org/drawingml/2006/wordprocessingDrawing" xmlns:w10="urn:schemas-microsoft-com:office:word" xmlns:w="http://schemas.openxmlformats.org/wordprocessingml/2006/main" xmlns:w14="http://schemas.microsoft.com/office/word/2010/wordml" xmlns:w15="http://schemas.microsoft.com/office/word/2012/wordml" xmlns:w16se="http://schemas.microsoft.com/office/word/2015/wordml/symex" xmlns:wpg="http://schemas.microsoft.com/office/word/2010/wordprocessingGroup" xmlns:wpi="http://schemas.microsoft.com/office/word/2010/wordprocessingInk" xmlns:wne="http://schemas.microsoft.com/office/word/2006/wordml" xmlns:wps="http://schemas.microsoft.com/office/word/2010/wordprocessingShape" mc:Ignorable="w14 w15 w16se wp14">
+<w:document xmlns:wpc="http://schemas.microsoft.com/office/word/2010/wordprocessingCanvas" xmlns:mc="http://schemas.openxmlformats.org/markup-compatibility/2006" xmlns:o="urn:schemas-microsoft-com:office:office" xmlns:r="http://schemas.openxmlformats.org/officeDocument/2006/relationships" xmlns:m="http://schemas.openxmlformats.org/officeDocument/2006/math" xmlns:v="urn:schemas-microsoft-com:vml" xmlns:wp14="http://schemas.microsoft.com/office/word/2010/wordprocessingDrawing" xmlns:wp="http://schemas.openxmlformats.org/drawingml/2006/wordprocessingDrawing" xmlns:w10="urn:schemas-microsoft-com:office:word" xmlns:w="http://schemas.openxmlformats.org/wordprocessingml/2006/main" xmlns:w14="http://schemas.microsoft.com/office/word/2010/wordml" xmlns:w15="http://schemas.microsoft.com/office/word/2012/wordml" xmlns:wpg="http://schemas.microsoft.com/office/word/2010/wordprocessingGroup" xmlns:wpi="http://schemas.microsoft.com/office/word/2010/wordprocessingInk" xmlns:wne="http://schemas.microsoft.com/office/word/2006/wordml" xmlns:wps="http://schemas.microsoft.com/office/word/2010/wordprocessingShape" mc:Ignorable="w14 w15 wp14">
   <w:body>
     <w:p>
       <w:pPr>
@@ -327,8 +327,8 @@
         <w:br w:type="page"/>
       </w:r>
     </w:p>
-    <w:bookmarkStart w:id="0" w:name="_Toc499806586" w:displacedByCustomXml="next"/>
-    <w:bookmarkStart w:id="1" w:name="_Toc466278892" w:displacedByCustomXml="next"/>
+    <w:bookmarkStart w:id="0" w:name="_Toc466278892" w:displacedByCustomXml="next"/>
+    <w:bookmarkStart w:id="1" w:name="_Toc499806586" w:displacedByCustomXml="next"/>
     <w:sdt>
       <w:sdtPr>
         <w:rPr>
@@ -1516,7 +1516,7 @@
         <w:spacing w:line="360" w:lineRule="auto"/>
       </w:pPr>
       <w:r>
-        <w:t>Identify and justify what type of data structures you will use for storing the data</w:t>
+        <w:t>Design a solution to allow the processing of scores for both input types</w:t>
       </w:r>
     </w:p>
     <w:p>
@@ -1529,7 +1529,7 @@
         <w:spacing w:line="360" w:lineRule="auto"/>
       </w:pPr>
       <w:r>
-        <w:t>Design a solution for ranking players according to the points they have earned (pseudocode)</w:t>
+        <w:t>Implement the solution designed in Task 1 in Python.</w:t>
       </w:r>
     </w:p>
     <w:p>
@@ -1542,7 +1542,10 @@
         <w:spacing w:line="360" w:lineRule="auto"/>
       </w:pPr>
       <w:r>
-        <w:t>Implement the solution for ranking players according to points earned (Python Code)</w:t>
+        <w:t xml:space="preserve">Design </w:t>
+      </w:r>
+      <w:r>
+        <w:t>a solution for showing player information</w:t>
       </w:r>
     </w:p>
     <w:p>
@@ -1555,7 +1558,7 @@
         <w:spacing w:line="360" w:lineRule="auto"/>
       </w:pPr>
       <w:r>
-        <w:t>Explain the algorithm implemented and justify its choice</w:t>
+        <w:t>Implement the design shown in Task 3</w:t>
       </w:r>
     </w:p>
     <w:p>
@@ -1568,7 +1571,7 @@
         <w:spacing w:line="360" w:lineRule="auto"/>
       </w:pPr>
       <w:r>
-        <w:t>Design a further solution that ranks the payers based on prize money earned (pseudocode)</w:t>
+        <w:t>Evaluate the efficiency of your software</w:t>
       </w:r>
     </w:p>
     <w:p>
@@ -1581,7 +1584,7 @@
         <w:spacing w:line="360" w:lineRule="auto"/>
       </w:pPr>
       <w:r>
-        <w:t>Implement the additional solution in task 5 using Python.</w:t>
+        <w:t>A second season will be introduced</w:t>
       </w:r>
     </w:p>
     <w:p>
@@ -1594,7 +1597,7 @@
         <w:spacing w:line="360" w:lineRule="auto"/>
       </w:pPr>
       <w:r>
-        <w:t>Discuss and justify your choice of entering match results.</w:t>
+        <w:t>Implement the design for Task 6</w:t>
       </w:r>
       <w:r>
         <w:br w:type="page"/>
@@ -1603,9 +1606,17 @@
     <w:p>
       <w:pPr>
         <w:pStyle w:val="StyleUnderline"/>
+        <w:rPr>
+          <w:sz w:val="31"/>
+          <w:szCs w:val="31"/>
+        </w:rPr>
       </w:pPr>
       <w:bookmarkStart w:id="3" w:name="_Toc499806588"/>
       <w:r>
+        <w:rPr>
+          <w:sz w:val="31"/>
+          <w:szCs w:val="31"/>
+        </w:rPr>
         <w:lastRenderedPageBreak/>
         <w:t>Design a solution to allow the processing of scores for both input types</w:t>
       </w:r>
@@ -1613,25 +1624,7 @@
     </w:p>
     <w:p>
       <w:r>
-        <w:t>The data structures I will be using within my implementation will be the use of dictionaries, lists and classes. The lists will be used within the dictionaries, and the list values will contain Object references to already-initialised Classes.</w:t>
-      </w:r>
-    </w:p>
-    <w:p>
-      <w:r>
-        <w:t xml:space="preserve">Each Class </w:t>
-      </w:r>
-      <w:proofErr w:type="gramStart"/>
-      <w:r>
-        <w:t>is initialised</w:t>
-      </w:r>
-      <w:proofErr w:type="gramEnd"/>
-      <w:r>
-        <w:t xml:space="preserve"> during run-time of the</w:t>
-      </w:r>
-      <w:bookmarkStart w:id="4" w:name="_GoBack"/>
-      <w:bookmarkEnd w:id="4"/>
-      <w:r>
-        <w:t xml:space="preserve"> application, and the classes I will implement are the following, followed with a description of what the class does and holds:</w:t>
+        <w:t>For this task, we are to design a solution in order to allowing the follow features:</w:t>
       </w:r>
     </w:p>
     <w:p>
@@ -1639,802 +1632,11 @@
         <w:pStyle w:val="ListParagraph"/>
         <w:numPr>
           <w:ilvl w:val="0"/>
-          <w:numId w:val="6"/>
+          <w:numId w:val="9"/>
         </w:numPr>
       </w:pPr>
       <w:r>
-        <w:rPr>
-          <w:i/>
-        </w:rPr>
-        <w:t>Tennis Related Classes:</w:t>
-      </w:r>
-    </w:p>
-    <w:p>
-      <w:pPr>
-        <w:pStyle w:val="ListParagraph"/>
-        <w:numPr>
-          <w:ilvl w:val="1"/>
-          <w:numId w:val="6"/>
-        </w:numPr>
-      </w:pPr>
-      <w:r>
-        <w:t>Season</w:t>
-      </w:r>
-    </w:p>
-    <w:p>
-      <w:pPr>
-        <w:pStyle w:val="ListParagraph"/>
-        <w:numPr>
-          <w:ilvl w:val="2"/>
-          <w:numId w:val="6"/>
-        </w:numPr>
-      </w:pPr>
-      <w:r>
-        <w:t>Holds data about:</w:t>
-      </w:r>
-    </w:p>
-    <w:p>
-      <w:pPr>
-        <w:pStyle w:val="ListParagraph"/>
-        <w:numPr>
-          <w:ilvl w:val="3"/>
-          <w:numId w:val="6"/>
-        </w:numPr>
-      </w:pPr>
-      <w:r>
-        <w:t>Name</w:t>
-      </w:r>
-    </w:p>
-    <w:p>
-      <w:pPr>
-        <w:pStyle w:val="ListParagraph"/>
-        <w:numPr>
-          <w:ilvl w:val="3"/>
-          <w:numId w:val="6"/>
-        </w:numPr>
-      </w:pPr>
-      <w:r>
-        <w:t>Players (with Genders)</w:t>
-      </w:r>
-    </w:p>
-    <w:p>
-      <w:pPr>
-        <w:pStyle w:val="ListParagraph"/>
-        <w:numPr>
-          <w:ilvl w:val="3"/>
-          <w:numId w:val="6"/>
-        </w:numPr>
-      </w:pPr>
-      <w:r>
-        <w:t>Tournaments within this Season</w:t>
-      </w:r>
-    </w:p>
-    <w:p>
-      <w:pPr>
-        <w:pStyle w:val="ListParagraph"/>
-        <w:numPr>
-          <w:ilvl w:val="3"/>
-          <w:numId w:val="6"/>
-        </w:numPr>
-      </w:pPr>
-      <w:r>
-        <w:t>Settings</w:t>
-      </w:r>
-    </w:p>
-    <w:p>
-      <w:pPr>
-        <w:pStyle w:val="ListParagraph"/>
-        <w:numPr>
-          <w:ilvl w:val="2"/>
-          <w:numId w:val="6"/>
-        </w:numPr>
-      </w:pPr>
-      <w:r>
-        <w:t>Handles:</w:t>
-      </w:r>
-    </w:p>
-    <w:p>
-      <w:pPr>
-        <w:pStyle w:val="ListParagraph"/>
-        <w:numPr>
-          <w:ilvl w:val="3"/>
-          <w:numId w:val="6"/>
-        </w:numPr>
-      </w:pPr>
-      <w:r>
-        <w:t>Adding tournaments</w:t>
-      </w:r>
-    </w:p>
-    <w:p>
-      <w:pPr>
-        <w:pStyle w:val="ListParagraph"/>
-        <w:numPr>
-          <w:ilvl w:val="3"/>
-          <w:numId w:val="6"/>
-        </w:numPr>
-      </w:pPr>
-      <w:r>
-        <w:t>Adding genders</w:t>
-      </w:r>
-    </w:p>
-    <w:p>
-      <w:pPr>
-        <w:pStyle w:val="ListParagraph"/>
-        <w:numPr>
-          <w:ilvl w:val="3"/>
-          <w:numId w:val="6"/>
-        </w:numPr>
-      </w:pPr>
-      <w:r>
-        <w:t>Adding players</w:t>
-      </w:r>
-    </w:p>
-    <w:p>
-      <w:pPr>
-        <w:pStyle w:val="ListParagraph"/>
-        <w:numPr>
-          <w:ilvl w:val="3"/>
-          <w:numId w:val="6"/>
-        </w:numPr>
-      </w:pPr>
-      <w:r>
-        <w:t>Overall Leader boards</w:t>
-      </w:r>
-    </w:p>
-    <w:p>
-      <w:pPr>
-        <w:pStyle w:val="ListParagraph"/>
-        <w:numPr>
-          <w:ilvl w:val="1"/>
-          <w:numId w:val="6"/>
-        </w:numPr>
-      </w:pPr>
-      <w:r>
-        <w:t>Tournament</w:t>
-      </w:r>
-    </w:p>
-    <w:p>
-      <w:pPr>
-        <w:pStyle w:val="ListParagraph"/>
-        <w:numPr>
-          <w:ilvl w:val="2"/>
-          <w:numId w:val="6"/>
-        </w:numPr>
-      </w:pPr>
-      <w:r>
-        <w:t>Holds data about:</w:t>
-      </w:r>
-    </w:p>
-    <w:p>
-      <w:pPr>
-        <w:pStyle w:val="ListParagraph"/>
-        <w:numPr>
-          <w:ilvl w:val="3"/>
-          <w:numId w:val="6"/>
-        </w:numPr>
-      </w:pPr>
-      <w:r>
-        <w:t>Name</w:t>
-      </w:r>
-    </w:p>
-    <w:p>
-      <w:pPr>
-        <w:pStyle w:val="ListParagraph"/>
-        <w:numPr>
-          <w:ilvl w:val="3"/>
-          <w:numId w:val="6"/>
-        </w:numPr>
-      </w:pPr>
-      <w:r>
-        <w:t>Season (parent) it is linked to</w:t>
-      </w:r>
-    </w:p>
-    <w:p>
-      <w:pPr>
-        <w:pStyle w:val="ListParagraph"/>
-        <w:numPr>
-          <w:ilvl w:val="3"/>
-          <w:numId w:val="6"/>
-        </w:numPr>
-      </w:pPr>
-      <w:r>
-        <w:t>Rounds</w:t>
-      </w:r>
-    </w:p>
-    <w:p>
-      <w:pPr>
-        <w:pStyle w:val="ListParagraph"/>
-        <w:numPr>
-          <w:ilvl w:val="3"/>
-          <w:numId w:val="6"/>
-        </w:numPr>
-      </w:pPr>
-      <w:r>
-        <w:t>Prize Money</w:t>
-      </w:r>
-    </w:p>
-    <w:p>
-      <w:pPr>
-        <w:pStyle w:val="ListParagraph"/>
-        <w:numPr>
-          <w:ilvl w:val="3"/>
-          <w:numId w:val="6"/>
-        </w:numPr>
-      </w:pPr>
-      <w:r>
-        <w:t>Difficulty</w:t>
-      </w:r>
-    </w:p>
-    <w:p>
-      <w:pPr>
-        <w:pStyle w:val="ListParagraph"/>
-        <w:numPr>
-          <w:ilvl w:val="3"/>
-          <w:numId w:val="6"/>
-        </w:numPr>
-      </w:pPr>
-      <w:r>
-        <w:t>File Saving State</w:t>
-      </w:r>
-    </w:p>
-    <w:p>
-      <w:pPr>
-        <w:pStyle w:val="ListParagraph"/>
-        <w:numPr>
-          <w:ilvl w:val="2"/>
-          <w:numId w:val="6"/>
-        </w:numPr>
-      </w:pPr>
-      <w:r>
-        <w:t>Handles:</w:t>
-      </w:r>
-    </w:p>
-    <w:p>
-      <w:pPr>
-        <w:pStyle w:val="ListParagraph"/>
-        <w:numPr>
-          <w:ilvl w:val="3"/>
-          <w:numId w:val="6"/>
-        </w:numPr>
-      </w:pPr>
-      <w:r>
-        <w:t>Adding rounds</w:t>
-      </w:r>
-    </w:p>
-    <w:p>
-      <w:pPr>
-        <w:pStyle w:val="ListParagraph"/>
-        <w:numPr>
-          <w:ilvl w:val="3"/>
-          <w:numId w:val="6"/>
-        </w:numPr>
-      </w:pPr>
-      <w:r>
-        <w:t>Calls to generate, edit, clear, delete and input rounds</w:t>
-      </w:r>
-    </w:p>
-    <w:p>
-      <w:pPr>
-        <w:pStyle w:val="ListParagraph"/>
-        <w:numPr>
-          <w:ilvl w:val="3"/>
-          <w:numId w:val="6"/>
-        </w:numPr>
-      </w:pPr>
-      <w:r>
-        <w:t>Defining prize money</w:t>
-      </w:r>
-    </w:p>
-    <w:p>
-      <w:pPr>
-        <w:pStyle w:val="ListParagraph"/>
-        <w:numPr>
-          <w:ilvl w:val="3"/>
-          <w:numId w:val="6"/>
-        </w:numPr>
-      </w:pPr>
-      <w:r>
-        <w:t>Emulation of Tournament</w:t>
-      </w:r>
-    </w:p>
-    <w:p>
-      <w:pPr>
-        <w:pStyle w:val="ListParagraph"/>
-        <w:numPr>
-          <w:ilvl w:val="3"/>
-          <w:numId w:val="6"/>
-        </w:numPr>
-      </w:pPr>
-      <w:r>
-        <w:t>Emulation of Specific Round</w:t>
-      </w:r>
-    </w:p>
-    <w:p>
-      <w:pPr>
-        <w:pStyle w:val="ListParagraph"/>
-        <w:numPr>
-          <w:ilvl w:val="3"/>
-          <w:numId w:val="6"/>
-        </w:numPr>
-      </w:pPr>
-      <w:r>
-        <w:t>Viewing Leader board</w:t>
-      </w:r>
-    </w:p>
-    <w:p>
-      <w:pPr>
-        <w:pStyle w:val="ListParagraph"/>
-        <w:numPr>
-          <w:ilvl w:val="3"/>
-          <w:numId w:val="6"/>
-        </w:numPr>
-      </w:pPr>
-      <w:r>
-        <w:t>Displaying Data about Tournament (Difficulty and Prize Money)</w:t>
-      </w:r>
-      <w:r>
-        <w:br/>
-      </w:r>
-      <w:r>
-        <w:br/>
-      </w:r>
-      <w:r>
-        <w:br/>
-      </w:r>
-      <w:r>
-        <w:br/>
-      </w:r>
-      <w:r>
-        <w:br/>
-      </w:r>
-      <w:r>
-        <w:br/>
-      </w:r>
-      <w:r>
-        <w:br/>
-      </w:r>
-      <w:r>
-        <w:br/>
-      </w:r>
-      <w:r>
-        <w:br/>
-      </w:r>
-      <w:r>
-        <w:br/>
-      </w:r>
-      <w:r>
-        <w:lastRenderedPageBreak/>
-        <w:br/>
-      </w:r>
-    </w:p>
-    <w:p>
-      <w:pPr>
-        <w:pStyle w:val="ListParagraph"/>
-        <w:numPr>
-          <w:ilvl w:val="1"/>
-          <w:numId w:val="6"/>
-        </w:numPr>
-      </w:pPr>
-      <w:r>
-        <w:t>Round</w:t>
-      </w:r>
-    </w:p>
-    <w:p>
-      <w:pPr>
-        <w:pStyle w:val="ListParagraph"/>
-        <w:numPr>
-          <w:ilvl w:val="2"/>
-          <w:numId w:val="6"/>
-        </w:numPr>
-      </w:pPr>
-      <w:r>
-        <w:t>Holds data about:</w:t>
-      </w:r>
-    </w:p>
-    <w:p>
-      <w:pPr>
-        <w:pStyle w:val="ListParagraph"/>
-        <w:numPr>
-          <w:ilvl w:val="3"/>
-          <w:numId w:val="6"/>
-        </w:numPr>
-      </w:pPr>
-      <w:r>
-        <w:t>Name and ID (identifier)</w:t>
-      </w:r>
-    </w:p>
-    <w:p>
-      <w:pPr>
-        <w:pStyle w:val="ListParagraph"/>
-        <w:numPr>
-          <w:ilvl w:val="3"/>
-          <w:numId w:val="6"/>
-        </w:numPr>
-      </w:pPr>
-      <w:r>
-        <w:t>Gender</w:t>
-      </w:r>
-    </w:p>
-    <w:p>
-      <w:pPr>
-        <w:pStyle w:val="ListParagraph"/>
-        <w:numPr>
-          <w:ilvl w:val="3"/>
-          <w:numId w:val="6"/>
-        </w:numPr>
-      </w:pPr>
-      <w:r>
-        <w:t>Tournament (parent) it is linked to</w:t>
-      </w:r>
-    </w:p>
-    <w:p>
-      <w:pPr>
-        <w:pStyle w:val="ListParagraph"/>
-        <w:numPr>
-          <w:ilvl w:val="3"/>
-          <w:numId w:val="6"/>
-        </w:numPr>
-      </w:pPr>
-      <w:r>
-        <w:t>Previous Round (Object reference)</w:t>
-      </w:r>
-    </w:p>
-    <w:p>
-      <w:pPr>
-        <w:pStyle w:val="ListParagraph"/>
-        <w:numPr>
-          <w:ilvl w:val="3"/>
-          <w:numId w:val="6"/>
-        </w:numPr>
-      </w:pPr>
-      <w:r>
-        <w:t>Players in this round</w:t>
-      </w:r>
-    </w:p>
-    <w:p>
-      <w:pPr>
-        <w:pStyle w:val="ListParagraph"/>
-        <w:numPr>
-          <w:ilvl w:val="3"/>
-          <w:numId w:val="6"/>
-        </w:numPr>
-      </w:pPr>
-      <w:r>
-        <w:t>Winners in this round</w:t>
-      </w:r>
-    </w:p>
-    <w:p>
-      <w:pPr>
-        <w:pStyle w:val="ListParagraph"/>
-        <w:numPr>
-          <w:ilvl w:val="3"/>
-          <w:numId w:val="6"/>
-        </w:numPr>
-      </w:pPr>
-      <w:r>
-        <w:t>Matches in this round</w:t>
-      </w:r>
-    </w:p>
-    <w:p>
-      <w:pPr>
-        <w:pStyle w:val="ListParagraph"/>
-        <w:numPr>
-          <w:ilvl w:val="3"/>
-          <w:numId w:val="6"/>
-        </w:numPr>
-      </w:pPr>
-      <w:r>
-        <w:t>Matches score cap</w:t>
-      </w:r>
-    </w:p>
-    <w:p>
-      <w:pPr>
-        <w:pStyle w:val="ListParagraph"/>
-        <w:numPr>
-          <w:ilvl w:val="2"/>
-          <w:numId w:val="6"/>
-        </w:numPr>
-      </w:pPr>
-      <w:r>
-        <w:t>Handles:</w:t>
-      </w:r>
-    </w:p>
-    <w:p>
-      <w:pPr>
-        <w:pStyle w:val="ListParagraph"/>
-        <w:numPr>
-          <w:ilvl w:val="3"/>
-          <w:numId w:val="6"/>
-        </w:numPr>
-      </w:pPr>
-      <w:r>
-        <w:t>Adding players &amp; winners</w:t>
-      </w:r>
-    </w:p>
-    <w:p>
-      <w:pPr>
-        <w:pStyle w:val="ListParagraph"/>
-        <w:numPr>
-          <w:ilvl w:val="3"/>
-          <w:numId w:val="6"/>
-        </w:numPr>
-      </w:pPr>
-      <w:r>
-        <w:t>Validating round data</w:t>
-      </w:r>
-    </w:p>
-    <w:p>
-      <w:pPr>
-        <w:pStyle w:val="ListParagraph"/>
-        <w:numPr>
-          <w:ilvl w:val="3"/>
-          <w:numId w:val="6"/>
-        </w:numPr>
-      </w:pPr>
-      <w:r>
-        <w:t>Retrieving players &amp; winners</w:t>
-      </w:r>
-    </w:p>
-    <w:p>
-      <w:pPr>
-        <w:pStyle w:val="ListParagraph"/>
-        <w:numPr>
-          <w:ilvl w:val="1"/>
-          <w:numId w:val="6"/>
-        </w:numPr>
-      </w:pPr>
-      <w:r>
-        <w:t>Match</w:t>
-      </w:r>
-    </w:p>
-    <w:p>
-      <w:pPr>
-        <w:pStyle w:val="ListParagraph"/>
-        <w:numPr>
-          <w:ilvl w:val="2"/>
-          <w:numId w:val="6"/>
-        </w:numPr>
-      </w:pPr>
-      <w:r>
-        <w:t>Holds data about:</w:t>
-      </w:r>
-    </w:p>
-    <w:p>
-      <w:pPr>
-        <w:pStyle w:val="ListParagraph"/>
-        <w:numPr>
-          <w:ilvl w:val="3"/>
-          <w:numId w:val="6"/>
-        </w:numPr>
-      </w:pPr>
-      <w:r>
-        <w:t>Player A and Player B (Object reference &amp; score)</w:t>
-      </w:r>
-    </w:p>
-    <w:p>
-      <w:pPr>
-        <w:pStyle w:val="ListParagraph"/>
-        <w:numPr>
-          <w:ilvl w:val="3"/>
-          <w:numId w:val="6"/>
-        </w:numPr>
-      </w:pPr>
-      <w:r>
-        <w:t>Winner of the Match</w:t>
-      </w:r>
-    </w:p>
-    <w:p>
-      <w:pPr>
-        <w:pStyle w:val="ListParagraph"/>
-        <w:numPr>
-          <w:ilvl w:val="3"/>
-          <w:numId w:val="6"/>
-        </w:numPr>
-      </w:pPr>
-      <w:r>
-        <w:t>Round (parent) it is linked to</w:t>
-      </w:r>
-    </w:p>
-    <w:p>
-      <w:pPr>
-        <w:pStyle w:val="ListParagraph"/>
-        <w:numPr>
-          <w:ilvl w:val="2"/>
-          <w:numId w:val="6"/>
-        </w:numPr>
-      </w:pPr>
-      <w:r>
-        <w:t>Handles:</w:t>
-      </w:r>
-    </w:p>
-    <w:p>
-      <w:pPr>
-        <w:pStyle w:val="ListParagraph"/>
-        <w:numPr>
-          <w:ilvl w:val="3"/>
-          <w:numId w:val="6"/>
-        </w:numPr>
-      </w:pPr>
-      <w:r>
-        <w:t>Validating match data</w:t>
-      </w:r>
-    </w:p>
-    <w:p>
-      <w:pPr>
-        <w:pStyle w:val="ListParagraph"/>
-        <w:numPr>
-          <w:ilvl w:val="3"/>
-          <w:numId w:val="6"/>
-        </w:numPr>
-      </w:pPr>
-      <w:r>
-        <w:t>Retrieving Player A/B</w:t>
-      </w:r>
-    </w:p>
-    <w:p>
-      <w:pPr>
-        <w:pStyle w:val="ListParagraph"/>
-        <w:numPr>
-          <w:ilvl w:val="3"/>
-          <w:numId w:val="6"/>
-        </w:numPr>
-      </w:pPr>
-      <w:r>
-        <w:t>Retrieving Match Winner</w:t>
-      </w:r>
-    </w:p>
-    <w:p>
-      <w:pPr>
-        <w:pStyle w:val="ListParagraph"/>
-        <w:numPr>
-          <w:ilvl w:val="1"/>
-          <w:numId w:val="6"/>
-        </w:numPr>
-      </w:pPr>
-      <w:r>
-        <w:t>Player</w:t>
-      </w:r>
-    </w:p>
-    <w:p>
-      <w:pPr>
-        <w:pStyle w:val="ListParagraph"/>
-        <w:numPr>
-          <w:ilvl w:val="2"/>
-          <w:numId w:val="6"/>
-        </w:numPr>
-      </w:pPr>
-      <w:r>
-        <w:t>Holds data about:</w:t>
-      </w:r>
-    </w:p>
-    <w:p>
-      <w:pPr>
-        <w:pStyle w:val="ListParagraph"/>
-        <w:numPr>
-          <w:ilvl w:val="3"/>
-          <w:numId w:val="6"/>
-        </w:numPr>
-      </w:pPr>
-      <w:r>
-        <w:t>Name</w:t>
-      </w:r>
-    </w:p>
-    <w:p>
-      <w:pPr>
-        <w:pStyle w:val="ListParagraph"/>
-        <w:numPr>
-          <w:ilvl w:val="3"/>
-          <w:numId w:val="6"/>
-        </w:numPr>
-      </w:pPr>
-      <w:r>
-        <w:t>Gender</w:t>
-      </w:r>
-    </w:p>
-    <w:p>
-      <w:pPr>
-        <w:pStyle w:val="ListParagraph"/>
-        <w:numPr>
-          <w:ilvl w:val="3"/>
-          <w:numId w:val="6"/>
-        </w:numPr>
-      </w:pPr>
-      <w:r>
-        <w:t>Wins</w:t>
-      </w:r>
-    </w:p>
-    <w:p>
-      <w:pPr>
-        <w:pStyle w:val="ListParagraph"/>
-        <w:numPr>
-          <w:ilvl w:val="3"/>
-          <w:numId w:val="6"/>
-        </w:numPr>
-      </w:pPr>
-      <w:r>
-        <w:t>Score</w:t>
-      </w:r>
-    </w:p>
-    <w:p>
-      <w:pPr>
-        <w:pStyle w:val="ListParagraph"/>
-        <w:numPr>
-          <w:ilvl w:val="2"/>
-          <w:numId w:val="6"/>
-        </w:numPr>
-      </w:pPr>
-      <w:r>
-        <w:t>Handles:</w:t>
-      </w:r>
-    </w:p>
-    <w:p>
-      <w:pPr>
-        <w:pStyle w:val="ListParagraph"/>
-        <w:numPr>
-          <w:ilvl w:val="3"/>
-          <w:numId w:val="6"/>
-        </w:numPr>
-      </w:pPr>
-      <w:r>
-        <w:t>Increasing wins</w:t>
-      </w:r>
-    </w:p>
-    <w:p>
-      <w:pPr>
-        <w:pStyle w:val="ListParagraph"/>
-        <w:numPr>
-          <w:ilvl w:val="3"/>
-          <w:numId w:val="6"/>
-        </w:numPr>
-      </w:pPr>
-      <w:r>
-        <w:t>Setting Score</w:t>
-      </w:r>
-      <w:r>
-        <w:br/>
-      </w:r>
-      <w:r>
-        <w:br/>
-      </w:r>
-      <w:r>
-        <w:br/>
-      </w:r>
-      <w:r>
-        <w:br/>
-      </w:r>
-      <w:r>
-        <w:br/>
-      </w:r>
-      <w:r>
-        <w:br/>
-      </w:r>
-      <w:r>
-        <w:br/>
-      </w:r>
-      <w:r>
-        <w:br/>
-      </w:r>
-      <w:r>
-        <w:br/>
-      </w:r>
-      <w:r>
-        <w:br/>
-      </w:r>
-      <w:r>
-        <w:br/>
-      </w:r>
-      <w:r>
-        <w:br/>
-      </w:r>
-      <w:r>
-        <w:br/>
-      </w:r>
-      <w:r>
-        <w:br/>
-      </w:r>
-      <w:r>
-        <w:lastRenderedPageBreak/>
-        <w:br/>
+        <w:t>Allow the processing of scores for both input types (manual input/file input)</w:t>
       </w:r>
     </w:p>
     <w:p>
@@ -2442,689 +1644,51 @@
         <w:pStyle w:val="ListParagraph"/>
         <w:numPr>
           <w:ilvl w:val="0"/>
-          <w:numId w:val="6"/>
+          <w:numId w:val="9"/>
         </w:numPr>
       </w:pPr>
       <w:r>
-        <w:rPr>
-          <w:i/>
-        </w:rPr>
-        <w:t>Handling Classes:</w:t>
+        <w:t>Upon the end of each round, provide the user with the winners and options to go to the next round or save and exit the application.</w:t>
       </w:r>
     </w:p>
     <w:p>
       <w:pPr>
         <w:pStyle w:val="ListParagraph"/>
         <w:numPr>
-          <w:ilvl w:val="1"/>
-          <w:numId w:val="6"/>
+          <w:ilvl w:val="0"/>
+          <w:numId w:val="9"/>
         </w:numPr>
       </w:pPr>
       <w:r>
-        <w:t>Handler</w:t>
+        <w:t>Upon choosing the next round, provide the user with options to manually input data or read from the file. In my application, reading from file is disabled when the previous round data is modified, and no longer fits in line with the file data.</w:t>
       </w:r>
     </w:p>
     <w:p>
       <w:pPr>
         <w:pStyle w:val="ListParagraph"/>
         <w:numPr>
-          <w:ilvl w:val="2"/>
-          <w:numId w:val="6"/>
+          <w:ilvl w:val="0"/>
+          <w:numId w:val="9"/>
         </w:numPr>
       </w:pPr>
       <w:r>
-        <w:t>Holds data about:</w:t>
-      </w:r>
-    </w:p>
-    <w:p>
-      <w:pPr>
-        <w:pStyle w:val="ListParagraph"/>
-        <w:numPr>
-          <w:ilvl w:val="3"/>
-          <w:numId w:val="6"/>
-        </w:numPr>
-      </w:pPr>
-      <w:r>
-        <w:t>Seasons</w:t>
-      </w:r>
-    </w:p>
-    <w:p>
-      <w:pPr>
-        <w:pStyle w:val="ListParagraph"/>
-        <w:numPr>
-          <w:ilvl w:val="3"/>
-          <w:numId w:val="6"/>
-        </w:numPr>
-      </w:pPr>
-      <w:r>
-        <w:t>Ranking Points</w:t>
-      </w:r>
-    </w:p>
-    <w:p>
-      <w:pPr>
-        <w:pStyle w:val="ListParagraph"/>
-        <w:numPr>
-          <w:ilvl w:val="2"/>
-          <w:numId w:val="6"/>
-        </w:numPr>
-      </w:pPr>
-      <w:r>
-        <w:t>Handles:</w:t>
-      </w:r>
-    </w:p>
-    <w:p>
-      <w:pPr>
-        <w:pStyle w:val="ListParagraph"/>
-        <w:numPr>
-          <w:ilvl w:val="3"/>
-          <w:numId w:val="6"/>
-        </w:numPr>
-      </w:pPr>
-      <w:r>
-        <w:t>Loading of:</w:t>
-      </w:r>
-    </w:p>
-    <w:p>
-      <w:pPr>
-        <w:pStyle w:val="ListParagraph"/>
-        <w:numPr>
-          <w:ilvl w:val="4"/>
-          <w:numId w:val="6"/>
-        </w:numPr>
-      </w:pPr>
-      <w:r>
-        <w:t>Players</w:t>
-      </w:r>
-    </w:p>
-    <w:p>
-      <w:pPr>
-        <w:pStyle w:val="ListParagraph"/>
-        <w:numPr>
-          <w:ilvl w:val="4"/>
-          <w:numId w:val="6"/>
-        </w:numPr>
-      </w:pPr>
-      <w:r>
-        <w:t>Seasons</w:t>
-      </w:r>
-    </w:p>
-    <w:p>
-      <w:pPr>
-        <w:pStyle w:val="ListParagraph"/>
-        <w:numPr>
-          <w:ilvl w:val="4"/>
-          <w:numId w:val="6"/>
-        </w:numPr>
-      </w:pPr>
-      <w:r>
-        <w:t>Tournaments</w:t>
-      </w:r>
-    </w:p>
-    <w:p>
-      <w:pPr>
-        <w:pStyle w:val="ListParagraph"/>
-        <w:numPr>
-          <w:ilvl w:val="4"/>
-          <w:numId w:val="6"/>
-        </w:numPr>
-      </w:pPr>
-      <w:r>
-        <w:t>Rounds</w:t>
-      </w:r>
-    </w:p>
-    <w:p>
-      <w:pPr>
-        <w:pStyle w:val="ListParagraph"/>
-        <w:numPr>
-          <w:ilvl w:val="5"/>
-          <w:numId w:val="6"/>
-        </w:numPr>
-      </w:pPr>
-      <w:r>
-        <w:t>Generation</w:t>
-      </w:r>
-    </w:p>
-    <w:p>
-      <w:pPr>
-        <w:pStyle w:val="ListParagraph"/>
-        <w:numPr>
-          <w:ilvl w:val="5"/>
-          <w:numId w:val="6"/>
-        </w:numPr>
-      </w:pPr>
-      <w:r>
-        <w:t>Empty Project</w:t>
-      </w:r>
-    </w:p>
-    <w:p>
-      <w:pPr>
-        <w:pStyle w:val="ListParagraph"/>
-        <w:numPr>
-          <w:ilvl w:val="5"/>
-          <w:numId w:val="6"/>
-        </w:numPr>
-      </w:pPr>
-      <w:r>
-        <w:t>Previous Round (last state)</w:t>
-      </w:r>
-    </w:p>
-    <w:p>
-      <w:pPr>
-        <w:pStyle w:val="ListParagraph"/>
-        <w:numPr>
-          <w:ilvl w:val="4"/>
-          <w:numId w:val="6"/>
-        </w:numPr>
-      </w:pPr>
-      <w:r>
-        <w:t>Ranking Points</w:t>
-      </w:r>
-    </w:p>
-    <w:p>
-      <w:pPr>
-        <w:pStyle w:val="ListParagraph"/>
-        <w:numPr>
-          <w:ilvl w:val="3"/>
-          <w:numId w:val="6"/>
-        </w:numPr>
-      </w:pPr>
-      <w:r>
-        <w:t>Setting the Round Loading mode</w:t>
-      </w:r>
-    </w:p>
-    <w:p>
-      <w:pPr>
-        <w:pStyle w:val="ListParagraph"/>
-        <w:numPr>
-          <w:ilvl w:val="3"/>
-          <w:numId w:val="6"/>
-        </w:numPr>
-      </w:pPr>
-      <w:r>
-        <w:t>Saving Rounds</w:t>
-      </w:r>
-    </w:p>
-    <w:p>
-      <w:pPr>
-        <w:pStyle w:val="ListParagraph"/>
-        <w:numPr>
-          <w:ilvl w:val="3"/>
-          <w:numId w:val="6"/>
-        </w:numPr>
-      </w:pPr>
-      <w:r>
-        <w:t>Calculating the count of rounds</w:t>
-      </w:r>
-    </w:p>
-    <w:p>
-      <w:pPr>
-        <w:pStyle w:val="ListParagraph"/>
-        <w:numPr>
-          <w:ilvl w:val="1"/>
-          <w:numId w:val="6"/>
-        </w:numPr>
-      </w:pPr>
-      <w:r>
-        <w:t>File</w:t>
-      </w:r>
-    </w:p>
-    <w:p>
-      <w:pPr>
-        <w:pStyle w:val="ListParagraph"/>
-        <w:numPr>
-          <w:ilvl w:val="2"/>
-          <w:numId w:val="6"/>
-        </w:numPr>
-      </w:pPr>
-      <w:r>
-        <w:t>Holds data about:</w:t>
-      </w:r>
-    </w:p>
-    <w:p>
-      <w:pPr>
-        <w:pStyle w:val="ListParagraph"/>
-        <w:numPr>
-          <w:ilvl w:val="3"/>
-          <w:numId w:val="6"/>
-        </w:numPr>
-        <w:rPr>
-          <w:i/>
-        </w:rPr>
-      </w:pPr>
-      <w:r>
-        <w:rPr>
-          <w:i/>
-        </w:rPr>
-        <w:t>n/a</w:t>
-      </w:r>
-    </w:p>
-    <w:p>
-      <w:pPr>
-        <w:pStyle w:val="ListParagraph"/>
-        <w:numPr>
-          <w:ilvl w:val="2"/>
-          <w:numId w:val="6"/>
-        </w:numPr>
-      </w:pPr>
-      <w:r>
-        <w:t>Handles</w:t>
-      </w:r>
-      <w:r>
-        <w:t xml:space="preserve"> file saving of</w:t>
-      </w:r>
-      <w:r>
-        <w:t>:</w:t>
-      </w:r>
-    </w:p>
-    <w:p>
-      <w:pPr>
-        <w:pStyle w:val="ListParagraph"/>
-        <w:numPr>
-          <w:ilvl w:val="3"/>
-          <w:numId w:val="6"/>
-        </w:numPr>
-      </w:pPr>
-      <w:r>
-        <w:t xml:space="preserve">Updating </w:t>
-      </w:r>
-      <w:r>
-        <w:t>Tourname</w:t>
-      </w:r>
-      <w:r>
-        <w:t>nt Rounds</w:t>
-      </w:r>
-    </w:p>
-    <w:p>
-      <w:pPr>
-        <w:pStyle w:val="ListParagraph"/>
-        <w:numPr>
-          <w:ilvl w:val="3"/>
-          <w:numId w:val="6"/>
-        </w:numPr>
-      </w:pPr>
-      <w:r>
-        <w:t>Updating Settings</w:t>
-      </w:r>
-    </w:p>
-    <w:p>
-      <w:pPr>
-        <w:pStyle w:val="ListParagraph"/>
-        <w:numPr>
-          <w:ilvl w:val="3"/>
-          <w:numId w:val="6"/>
-        </w:numPr>
-      </w:pPr>
-      <w:r>
-        <w:t>Updating/Retrieval of Global Settings</w:t>
-      </w:r>
-    </w:p>
-    <w:p>
-      <w:pPr>
-        <w:pStyle w:val="ListParagraph"/>
-        <w:numPr>
-          <w:ilvl w:val="3"/>
-          <w:numId w:val="6"/>
-        </w:numPr>
-      </w:pPr>
-      <w:r>
-        <w:t>Get Seasons as Raw JSON</w:t>
-      </w:r>
-    </w:p>
-    <w:p>
-      <w:pPr>
-        <w:pStyle w:val="ListParagraph"/>
-        <w:numPr>
-          <w:ilvl w:val="3"/>
-          <w:numId w:val="6"/>
-        </w:numPr>
-      </w:pPr>
-      <w:r>
-        <w:t>Update File Saving States</w:t>
-      </w:r>
-    </w:p>
-    <w:p>
-      <w:pPr>
-        <w:pStyle w:val="ListParagraph"/>
-        <w:numPr>
-          <w:ilvl w:val="1"/>
-          <w:numId w:val="6"/>
-        </w:numPr>
-      </w:pPr>
-      <w:r>
-        <w:t>Builder</w:t>
-      </w:r>
-    </w:p>
-    <w:p>
-      <w:pPr>
-        <w:pStyle w:val="ListParagraph"/>
-        <w:numPr>
-          <w:ilvl w:val="2"/>
-          <w:numId w:val="6"/>
-        </w:numPr>
-      </w:pPr>
-      <w:r>
-        <w:t>Holds data about:</w:t>
-      </w:r>
-    </w:p>
-    <w:p>
-      <w:pPr>
-        <w:pStyle w:val="ListParagraph"/>
-        <w:numPr>
-          <w:ilvl w:val="3"/>
-          <w:numId w:val="6"/>
-        </w:numPr>
-      </w:pPr>
-      <w:r>
-        <w:t>Menu (as a dictionary)</w:t>
-      </w:r>
-    </w:p>
-    <w:p>
-      <w:pPr>
-        <w:pStyle w:val="ListParagraph"/>
-        <w:numPr>
-          <w:ilvl w:val="3"/>
-          <w:numId w:val="6"/>
-        </w:numPr>
-      </w:pPr>
-      <w:r>
-        <w:t>Tree (current menu)</w:t>
-      </w:r>
-    </w:p>
-    <w:p>
-      <w:pPr>
-        <w:pStyle w:val="ListParagraph"/>
-        <w:numPr>
-          <w:ilvl w:val="3"/>
-          <w:numId w:val="6"/>
-        </w:numPr>
-      </w:pPr>
-      <w:r>
-        <w:t>Current Menu (string)</w:t>
-      </w:r>
-    </w:p>
-    <w:p>
-      <w:pPr>
-        <w:pStyle w:val="ListParagraph"/>
-        <w:numPr>
-          <w:ilvl w:val="3"/>
-          <w:numId w:val="6"/>
-        </w:numPr>
-      </w:pPr>
-      <w:r>
-        <w:t>Title (title of menu in terminal)</w:t>
-      </w:r>
-    </w:p>
-    <w:p>
-      <w:pPr>
-        <w:pStyle w:val="ListParagraph"/>
-        <w:numPr>
-          <w:ilvl w:val="3"/>
-          <w:numId w:val="6"/>
-        </w:numPr>
-      </w:pPr>
-      <w:r>
-        <w:t>Flags</w:t>
-      </w:r>
-    </w:p>
-    <w:p>
-      <w:pPr>
-        <w:pStyle w:val="ListParagraph"/>
-        <w:numPr>
-          <w:ilvl w:val="4"/>
-          <w:numId w:val="6"/>
-        </w:numPr>
-      </w:pPr>
-      <w:r>
-        <w:t>Force Close</w:t>
-      </w:r>
-    </w:p>
-    <w:p>
-      <w:pPr>
-        <w:pStyle w:val="ListParagraph"/>
-        <w:numPr>
-          <w:ilvl w:val="4"/>
-          <w:numId w:val="6"/>
-        </w:numPr>
-      </w:pPr>
-      <w:r>
-        <w:t>Force Reload</w:t>
-      </w:r>
-    </w:p>
-    <w:p>
-      <w:pPr>
-        <w:pStyle w:val="ListParagraph"/>
-        <w:numPr>
-          <w:ilvl w:val="2"/>
-          <w:numId w:val="6"/>
-        </w:numPr>
-      </w:pPr>
-      <w:r>
-        <w:t>H</w:t>
-      </w:r>
-      <w:r>
-        <w:t>andles:</w:t>
-      </w:r>
-    </w:p>
-    <w:p>
-      <w:pPr>
-        <w:pStyle w:val="ListParagraph"/>
-        <w:numPr>
-          <w:ilvl w:val="3"/>
-          <w:numId w:val="6"/>
-        </w:numPr>
-      </w:pPr>
-      <w:r>
-        <w:t>Open/Reload/Close Menu</w:t>
-      </w:r>
-    </w:p>
-    <w:p>
-      <w:pPr>
-        <w:pStyle w:val="ListParagraph"/>
-        <w:numPr>
-          <w:ilvl w:val="3"/>
-          <w:numId w:val="6"/>
-        </w:numPr>
-      </w:pPr>
-      <w:r>
-        <w:t>Add (Sub)Menu/Info/Function</w:t>
-      </w:r>
-    </w:p>
-    <w:p>
-      <w:pPr>
-        <w:pStyle w:val="ListParagraph"/>
-        <w:numPr>
-          <w:ilvl w:val="3"/>
-          <w:numId w:val="6"/>
-        </w:numPr>
-      </w:pPr>
-      <w:r>
-        <w:t>Validation of Menu/Function</w:t>
-      </w:r>
-    </w:p>
-    <w:p>
-      <w:pPr>
-        <w:pStyle w:val="ListParagraph"/>
-        <w:numPr>
-          <w:ilvl w:val="3"/>
-          <w:numId w:val="6"/>
-        </w:numPr>
-      </w:pPr>
-      <w:r>
-        <w:t>Set Menu</w:t>
-      </w:r>
-    </w:p>
-    <w:p>
-      <w:pPr>
-        <w:pStyle w:val="ListParagraph"/>
-        <w:numPr>
-          <w:ilvl w:val="3"/>
-          <w:numId w:val="6"/>
-        </w:numPr>
-      </w:pPr>
-      <w:r>
-        <w:t>Input Monitoring</w:t>
-      </w:r>
-    </w:p>
-    <w:p>
-      <w:pPr>
-        <w:pStyle w:val="ListParagraph"/>
-        <w:numPr>
-          <w:ilvl w:val="3"/>
-          <w:numId w:val="6"/>
-        </w:numPr>
-      </w:pPr>
-      <w:r>
-        <w:t>Show Menu (builds and displays menu)</w:t>
-      </w:r>
-      <w:r>
-        <w:br/>
-      </w:r>
-      <w:r>
-        <w:br/>
-      </w:r>
-      <w:r>
-        <w:br/>
-      </w:r>
-      <w:r>
-        <w:lastRenderedPageBreak/>
-        <w:br/>
-      </w:r>
-    </w:p>
-    <w:p>
-      <w:pPr>
-        <w:pStyle w:val="ListParagraph"/>
-        <w:numPr>
-          <w:ilvl w:val="1"/>
-          <w:numId w:val="6"/>
-        </w:numPr>
-      </w:pPr>
-      <w:r>
-        <w:t>Menu</w:t>
-      </w:r>
-    </w:p>
-    <w:p>
-      <w:pPr>
-        <w:pStyle w:val="ListParagraph"/>
-        <w:numPr>
-          <w:ilvl w:val="2"/>
-          <w:numId w:val="6"/>
-        </w:numPr>
-      </w:pPr>
-      <w:r>
-        <w:t>Holds data about:</w:t>
-      </w:r>
-    </w:p>
-    <w:p>
-      <w:pPr>
-        <w:pStyle w:val="ListParagraph"/>
-        <w:numPr>
-          <w:ilvl w:val="3"/>
-          <w:numId w:val="6"/>
-        </w:numPr>
-        <w:rPr>
-          <w:i/>
-        </w:rPr>
-      </w:pPr>
-      <w:r>
-        <w:rPr>
-          <w:i/>
-        </w:rPr>
-        <w:t>n/a</w:t>
-      </w:r>
-    </w:p>
-    <w:p>
-      <w:pPr>
-        <w:pStyle w:val="ListParagraph"/>
-        <w:numPr>
-          <w:ilvl w:val="2"/>
-          <w:numId w:val="6"/>
-        </w:numPr>
-        <w:rPr>
-          <w:i/>
-        </w:rPr>
-      </w:pPr>
-      <w:r>
-        <w:t>Handles:</w:t>
-      </w:r>
-    </w:p>
-    <w:p>
-      <w:pPr>
-        <w:pStyle w:val="ListParagraph"/>
-        <w:numPr>
-          <w:ilvl w:val="3"/>
-          <w:numId w:val="6"/>
-        </w:numPr>
-        <w:rPr>
-          <w:i/>
-        </w:rPr>
-      </w:pPr>
-      <w:r>
-        <w:t>The initialisation of the Menu</w:t>
-      </w:r>
-    </w:p>
-    <w:p>
-      <w:pPr>
-        <w:pStyle w:val="ListParagraph"/>
-        <w:numPr>
-          <w:ilvl w:val="3"/>
-          <w:numId w:val="6"/>
-        </w:numPr>
-        <w:rPr>
-          <w:i/>
-        </w:rPr>
-      </w:pPr>
-      <w:r>
-        <w:t>Debug Info (when debug flag is True)</w:t>
-      </w:r>
-    </w:p>
-    <w:p>
-      <w:pPr>
-        <w:pStyle w:val="ListParagraph"/>
-        <w:numPr>
-          <w:ilvl w:val="3"/>
-          <w:numId w:val="6"/>
-        </w:numPr>
-        <w:rPr>
-          <w:i/>
-        </w:rPr>
-      </w:pPr>
-      <w:r>
-        <w:t>Developer Information</w:t>
-      </w:r>
-    </w:p>
-    <w:p>
-      <w:r>
-        <w:t xml:space="preserve">I have chosen to use this as my structure as I believe it is a clean and easily maintainable implementation. Due to the use of numerous classes, </w:t>
-      </w:r>
-      <w:r>
-        <w:t xml:space="preserve">it allows me to reference the Object without instantiating extra memory space as it is already allocated. </w:t>
-      </w:r>
-      <w:r>
-        <w:t xml:space="preserve">Furthermore, this also allowed me to retrieve data from numerous classes very easily by being able to filter through attributes within each class. This worked particularly well with </w:t>
-      </w:r>
-      <w:r>
-        <w:t xml:space="preserve">the Quick Sort algorithm I implemented as I can sort through the </w:t>
-      </w:r>
-      <w:r>
-        <w:t>attribute specified within the algorithm.</w:t>
-      </w:r>
-    </w:p>
-    <w:p>
-      <w:r>
-        <w:t>Being able to visualise the structure of my implementation in a tree-like manner makes it easier for development. For example:</w:t>
-      </w:r>
-    </w:p>
-    <w:p>
+        <w:t>Once all rounds have been completed, the winner will be declared and options to view the tournaments rankings will be shown. In my application, you can access the current tournament rankings at any round, to see the progress of each player.</w:t>
+      </w:r>
+    </w:p>
+    <w:p>
+      <w:pPr>
+        <w:jc w:val="center"/>
+      </w:pPr>
       <w:r>
         <w:rPr>
           <w:noProof/>
           <w:lang w:eastAsia="en-GB"/>
         </w:rPr>
         <w:drawing>
-          <wp:inline distT="0" distB="0" distL="0" distR="0" wp14:anchorId="6AB30133" wp14:editId="096D806C">
-            <wp:extent cx="5731510" cy="3343910"/>
-            <wp:effectExtent l="0" t="0" r="2540" b="8890"/>
-            <wp:docPr id="2" name="Picture 2"/>
+          <wp:inline distT="0" distB="0" distL="0" distR="0" wp14:anchorId="192F38F5" wp14:editId="54B483FE">
+            <wp:extent cx="3838575" cy="1381125"/>
+            <wp:effectExtent l="0" t="0" r="9525" b="9525"/>
+            <wp:docPr id="4" name="Picture 4"/>
             <wp:cNvGraphicFramePr>
               <a:graphicFrameLocks xmlns:a="http://schemas.openxmlformats.org/drawingml/2006/main" noChangeAspect="1"/>
             </wp:cNvGraphicFramePr>
@@ -3136,22 +1700,7 @@
                     <pic:cNvPicPr/>
                   </pic:nvPicPr>
                   <pic:blipFill>
-                    <a:blip r:embed="rId10">
-                      <a:extLst>
-                        <a:ext uri="{BEBA8EAE-BF5A-486C-A8C5-ECC9F3942E4B}">
-                          <a14:imgProps xmlns:a14="http://schemas.microsoft.com/office/drawing/2010/main">
-                            <a14:imgLayer r:embed="rId11">
-                              <a14:imgEffect>
-                                <a14:sharpenSoften amount="50000"/>
-                              </a14:imgEffect>
-                              <a14:imgEffect>
-                                <a14:brightnessContrast contrast="-40000"/>
-                              </a14:imgEffect>
-                            </a14:imgLayer>
-                          </a14:imgProps>
-                        </a:ext>
-                      </a:extLst>
-                    </a:blip>
+                    <a:blip r:embed="rId10"/>
                     <a:stretch>
                       <a:fillRect/>
                     </a:stretch>
@@ -3159,7 +1708,7 @@
                   <pic:spPr>
                     <a:xfrm>
                       <a:off x="0" y="0"/>
-                      <a:ext cx="5731510" cy="3343910"/>
+                      <a:ext cx="3838575" cy="1381125"/>
                     </a:xfrm>
                     <a:prstGeom prst="rect">
                       <a:avLst/>
@@ -3174,35 +1723,95 @@
     </w:p>
     <w:p>
       <w:r>
+        <w:t>In order to implement my solution, I visualised my application into a tree-like manner and followed the flow for my development process, for example:</w:t>
+      </w:r>
+    </w:p>
+    <w:p>
+      <w:r>
+        <w:rPr>
+          <w:noProof/>
+          <w:lang w:eastAsia="en-GB"/>
+        </w:rPr>
+        <w:drawing>
+          <wp:inline distT="0" distB="0" distL="0" distR="0" wp14:anchorId="3367A8EB" wp14:editId="5F775EC0">
+            <wp:extent cx="5731510" cy="3867150"/>
+            <wp:effectExtent l="0" t="0" r="2540" b="0"/>
+            <wp:docPr id="3" name="Picture 3"/>
+            <wp:cNvGraphicFramePr>
+              <a:graphicFrameLocks xmlns:a="http://schemas.openxmlformats.org/drawingml/2006/main" noChangeAspect="1"/>
+            </wp:cNvGraphicFramePr>
+            <a:graphic xmlns:a="http://schemas.openxmlformats.org/drawingml/2006/main">
+              <a:graphicData uri="http://schemas.openxmlformats.org/drawingml/2006/picture">
+                <pic:pic xmlns:pic="http://schemas.openxmlformats.org/drawingml/2006/picture">
+                  <pic:nvPicPr>
+                    <pic:cNvPr id="1" name=""/>
+                    <pic:cNvPicPr/>
+                  </pic:nvPicPr>
+                  <pic:blipFill>
+                    <a:blip r:embed="rId11"/>
+                    <a:stretch>
+                      <a:fillRect/>
+                    </a:stretch>
+                  </pic:blipFill>
+                  <pic:spPr>
+                    <a:xfrm>
+                      <a:off x="0" y="0"/>
+                      <a:ext cx="5731510" cy="3867150"/>
+                    </a:xfrm>
+                    <a:prstGeom prst="rect">
+                      <a:avLst/>
+                    </a:prstGeom>
+                  </pic:spPr>
+                </pic:pic>
+              </a:graphicData>
+            </a:graphic>
+          </wp:inline>
+        </w:drawing>
+      </w:r>
+    </w:p>
+    <w:p>
+      <w:r>
         <w:br w:type="page"/>
       </w:r>
     </w:p>
     <w:p>
       <w:pPr>
-        <w:pStyle w:val="StyleUnderline"/>
-        <w:rPr>
-          <w:sz w:val="22"/>
-        </w:rPr>
-      </w:pPr>
-      <w:bookmarkStart w:id="5" w:name="_Toc499806589"/>
+        <w:pStyle w:val="Heading2"/>
+      </w:pPr>
       <w:r>
         <w:lastRenderedPageBreak/>
-        <w:t xml:space="preserve">Design a Solution for Ranking Players </w:t>
-      </w:r>
-      <w:r>
-        <w:rPr>
-          <w:sz w:val="22"/>
-        </w:rPr>
-        <w:t>(pseudo code)</w:t>
-      </w:r>
-      <w:bookmarkEnd w:id="5"/>
-    </w:p>
-    <w:p/>
-    <w:bookmarkStart w:id="6" w:name="_MON_1573506489"/>
-    <w:bookmarkEnd w:id="6"/>
-    <w:p>
-      <w:r>
-        <w:object w:dxaOrig="9026" w:dyaOrig="10131">
+        <w:t>Pseu</w:t>
+      </w:r>
+      <w:r>
+        <w:t>do Code for Task 1</w:t>
+      </w:r>
+    </w:p>
+    <w:p>
+      <w:pPr>
+        <w:rPr>
+          <w:sz w:val="8"/>
+          <w:u w:val="single"/>
+        </w:rPr>
+      </w:pPr>
+    </w:p>
+    <w:p>
+      <w:pPr>
+        <w:rPr>
+          <w:u w:val="single"/>
+        </w:rPr>
+      </w:pPr>
+      <w:r>
+        <w:rPr>
+          <w:u w:val="single"/>
+        </w:rPr>
+        <w:t>“Allow the processing of scores for both input types”:</w:t>
+      </w:r>
+    </w:p>
+    <w:bookmarkStart w:id="4" w:name="_MON_1583170351"/>
+    <w:bookmarkEnd w:id="4"/>
+    <w:p>
+      <w:r>
+        <w:object w:dxaOrig="9026" w:dyaOrig="6609">
           <v:shapetype id="_x0000_t75" coordsize="21600,21600" o:spt="75" o:preferrelative="t" path="m@4@5l@4@11@9@11@9@5xe" filled="f" stroked="f">
             <v:stroke joinstyle="miter"/>
             <v:formulas>
@@ -3222,658 +1831,100 @@
             <v:path o:extrusionok="f" gradientshapeok="t" o:connecttype="rect"/>
             <o:lock v:ext="edit" aspectratio="t"/>
           </v:shapetype>
-          <v:shape id="_x0000_i1025" type="#_x0000_t75" style="width:451.5pt;height:506.25pt" o:ole="">
+          <v:shape id="_x0000_i1026" type="#_x0000_t75" style="width:451.25pt;height:330.7pt" o:ole="">
             <v:imagedata r:id="rId12" o:title=""/>
           </v:shape>
-          <o:OLEObject Type="Embed" ProgID="Word.OpenDocumentText.12" ShapeID="_x0000_i1025" DrawAspect="Content" ObjectID="_1583150765" r:id="rId13"/>
+          <o:OLEObject Type="Embed" ProgID="Word.OpenDocumentText.12" ShapeID="_x0000_i1026" DrawAspect="Content" ObjectID="_1583176319" r:id="rId13"/>
         </w:object>
       </w:r>
     </w:p>
-    <w:p/>
-    <w:p/>
-    <w:bookmarkStart w:id="7" w:name="_MON_1573507709"/>
-    <w:bookmarkEnd w:id="7"/>
-    <w:p>
-      <w:r>
-        <w:object w:dxaOrig="9026" w:dyaOrig="2436">
-          <v:shape id="_x0000_i1026" type="#_x0000_t75" style="width:451.5pt;height:121.5pt" o:ole="">
+    <w:p>
+      <w:pPr>
+        <w:rPr>
+          <w:u w:val="single"/>
+        </w:rPr>
+      </w:pPr>
+      <w:r>
+        <w:rPr>
+          <w:u w:val="single"/>
+        </w:rPr>
+        <w:t>“P</w:t>
+      </w:r>
+      <w:r>
+        <w:rPr>
+          <w:u w:val="single"/>
+        </w:rPr>
+        <w:t>rovide the user with the winners and options</w:t>
+      </w:r>
+      <w:r>
+        <w:rPr>
+          <w:u w:val="single"/>
+        </w:rPr>
+        <w:t>”</w:t>
+      </w:r>
+      <w:r>
+        <w:rPr>
+          <w:u w:val="single"/>
+        </w:rPr>
+        <w:t>:</w:t>
+      </w:r>
+    </w:p>
+    <w:bookmarkStart w:id="5" w:name="_MON_1583170825"/>
+    <w:bookmarkEnd w:id="5"/>
+    <w:p>
+      <w:pPr>
+        <w:rPr>
+          <w:u w:val="single"/>
+        </w:rPr>
+      </w:pPr>
+      <w:r>
+        <w:object w:dxaOrig="9026" w:dyaOrig="5038">
+          <v:shape id="_x0000_i1027" type="#_x0000_t75" style="width:451.25pt;height:252pt" o:ole="">
             <v:imagedata r:id="rId14" o:title=""/>
           </v:shape>
-          <o:OLEObject Type="Embed" ProgID="Word.OpenDocumentText.12" ShapeID="_x0000_i1026" DrawAspect="Content" ObjectID="_1583150766" r:id="rId15"/>
+          <o:OLEObject Type="Embed" ProgID="Word.OpenDocumentText.12" ShapeID="_x0000_i1027" DrawAspect="Content" ObjectID="_1583176320" r:id="rId15"/>
         </w:object>
       </w:r>
     </w:p>
     <w:p>
       <w:pPr>
-        <w:pStyle w:val="StyleUnderline"/>
-        <w:rPr>
-          <w:sz w:val="22"/>
-        </w:rPr>
-      </w:pPr>
-      <w:bookmarkStart w:id="8" w:name="_Toc499806590"/>
-      <w:r>
+        <w:rPr>
+          <w:u w:val="single"/>
+        </w:rPr>
+      </w:pPr>
+      <w:r>
+        <w:rPr>
+          <w:u w:val="single"/>
+        </w:rPr>
         <w:lastRenderedPageBreak/>
-        <w:t xml:space="preserve">Implement the Solution for Ranking Players </w:t>
-      </w:r>
-      <w:r>
-        <w:rPr>
-          <w:sz w:val="22"/>
-        </w:rPr>
-        <w:t>(python code)</w:t>
-      </w:r>
-      <w:bookmarkEnd w:id="8"/>
-    </w:p>
-    <w:bookmarkStart w:id="9" w:name="_MON_1573507861"/>
-    <w:bookmarkEnd w:id="9"/>
-    <w:p>
-      <w:r>
-        <w:object w:dxaOrig="9026" w:dyaOrig="12331">
-          <v:shape id="_x0000_i1027" type="#_x0000_t75" style="width:451.5pt;height:616.5pt" o:ole="">
+        <w:t>“</w:t>
+      </w:r>
+      <w:r>
+        <w:rPr>
+          <w:u w:val="single"/>
+        </w:rPr>
+        <w:t>Once all rounds have been completed, the winner will be declared and options to view the tou</w:t>
+      </w:r>
+      <w:r>
+        <w:rPr>
+          <w:u w:val="single"/>
+        </w:rPr>
+        <w:t>rnaments rankings will be shown”:</w:t>
+      </w:r>
+    </w:p>
+    <w:bookmarkStart w:id="6" w:name="_MON_1583171437"/>
+    <w:bookmarkEnd w:id="6"/>
+    <w:p>
+      <w:r>
+        <w:object w:dxaOrig="9026" w:dyaOrig="9773">
+          <v:shape id="_x0000_i1025" type="#_x0000_t75" style="width:451.25pt;height:488.95pt" o:ole="">
             <v:imagedata r:id="rId16" o:title=""/>
           </v:shape>
-          <o:OLEObject Type="Embed" ProgID="Word.OpenDocumentText.12" ShapeID="_x0000_i1027" DrawAspect="Content" ObjectID="_1583150767" r:id="rId17"/>
+          <o:OLEObject Type="Embed" ProgID="Word.OpenDocumentText.12" ShapeID="_x0000_i1025" DrawAspect="Content" ObjectID="_1583176321" r:id="rId17"/>
         </w:object>
       </w:r>
-    </w:p>
-    <w:p/>
-    <w:p/>
-    <w:p/>
-    <w:p/>
-    <w:bookmarkStart w:id="10" w:name="_MON_1573507982"/>
-    <w:bookmarkEnd w:id="10"/>
-    <w:p>
-      <w:r>
-        <w:object w:dxaOrig="9026" w:dyaOrig="5865">
-          <v:shape id="_x0000_i1028" type="#_x0000_t75" style="width:451.5pt;height:293.25pt" o:ole="">
-            <v:imagedata r:id="rId18" o:title=""/>
-          </v:shape>
-          <o:OLEObject Type="Embed" ProgID="Word.OpenDocumentText.12" ShapeID="_x0000_i1028" DrawAspect="Content" ObjectID="_1583150768" r:id="rId19"/>
-        </w:object>
-      </w:r>
-    </w:p>
-    <w:p>
-      <w:pPr>
-        <w:pStyle w:val="StyleUnderline"/>
-        <w:rPr>
-          <w:sz w:val="22"/>
-        </w:rPr>
-      </w:pPr>
-      <w:bookmarkStart w:id="11" w:name="_Toc499806591"/>
-      <w:r>
-        <w:t>Explain the algorithm implemented and justify its choice</w:t>
-      </w:r>
-      <w:bookmarkEnd w:id="11"/>
-    </w:p>
-    <w:bookmarkStart w:id="12" w:name="_MON_1573510169"/>
-    <w:bookmarkEnd w:id="12"/>
-    <w:p>
-      <w:r>
-        <w:object w:dxaOrig="9026" w:dyaOrig="2565">
-          <v:shape id="_x0000_i1029" type="#_x0000_t75" style="width:451.5pt;height:128.25pt" o:ole="">
-            <v:imagedata r:id="rId20" o:title=""/>
-          </v:shape>
-          <o:OLEObject Type="Embed" ProgID="Word.OpenDocumentText.12" ShapeID="_x0000_i1029" DrawAspect="Content" ObjectID="_1583150769" r:id="rId21"/>
-        </w:object>
-      </w:r>
-    </w:p>
-    <w:p>
-      <w:r>
-        <w:t xml:space="preserve">The Algorithm I had implemented is the Quick Sort Algorithm. This algorithm has the worst-case performance of </w:t>
-      </w:r>
-      <w:proofErr w:type="gramStart"/>
-      <w:r>
-        <w:t>O(</w:t>
-      </w:r>
-      <w:proofErr w:type="gramEnd"/>
-      <w:r>
-        <w:rPr>
-          <w:i/>
-        </w:rPr>
-        <w:t>n</w:t>
-      </w:r>
-      <w:r>
-        <w:rPr>
-          <w:vertAlign w:val="superscript"/>
-        </w:rPr>
-        <w:t>2</w:t>
-      </w:r>
-      <w:r>
-        <w:t>)</w:t>
-      </w:r>
-      <w:r>
-        <w:t>, the best-case performance of O(</w:t>
-      </w:r>
-      <w:r>
-        <w:rPr>
-          <w:i/>
-        </w:rPr>
-        <w:t>n</w:t>
-      </w:r>
-      <w:r>
-        <w:t xml:space="preserve"> log</w:t>
-      </w:r>
-      <w:r>
-        <w:rPr>
-          <w:i/>
-        </w:rPr>
-        <w:t xml:space="preserve"> n</w:t>
-      </w:r>
-      <w:r>
-        <w:t>)</w:t>
-      </w:r>
-      <w:r>
-        <w:t xml:space="preserve">. </w:t>
-      </w:r>
-      <w:r>
-        <w:t xml:space="preserve">The Quick Sort implementation divides the array into smaller parts and then branches off to sort the individual parts. I used this algorithm due to its ability to store in-space or in-place thus meaning this method requires no extra space allocated to perform its sort. This Algorithm uses a method that is commonly referred to as “Divide and Conquer”, dividing consists of taking a pivot and then </w:t>
-      </w:r>
-      <w:r>
-        <w:t>the values below the pivot are stored to the left, and the values above are stored to the right. Once the sort is complete, the array is sorted from lowest values to the left, highest values to the right. In the case of my implementation, I sort by an attribute within the element a</w:t>
-      </w:r>
-      <w:r>
-        <w:t>nd move the element from there, so the player (element) with the highest score is at the end of the array, and the lowest</w:t>
-      </w:r>
-      <w:r>
-        <w:t xml:space="preserve"> </w:t>
-      </w:r>
-      <w:r>
-        <w:t>score is at the start of the array.</w:t>
-      </w:r>
-    </w:p>
-    <w:p>
-      <w:pPr>
-        <w:pStyle w:val="StyleUnderline"/>
-        <w:rPr>
-          <w:sz w:val="22"/>
-        </w:rPr>
-      </w:pPr>
-      <w:bookmarkStart w:id="13" w:name="_Toc499806592"/>
-      <w:r>
-        <w:lastRenderedPageBreak/>
-        <w:t xml:space="preserve">Design a Solution for Ranking on Prize Money </w:t>
-      </w:r>
-      <w:r>
-        <w:rPr>
-          <w:sz w:val="22"/>
-        </w:rPr>
-        <w:t>(pseudo code)</w:t>
-      </w:r>
-      <w:bookmarkEnd w:id="13"/>
-    </w:p>
-    <w:bookmarkStart w:id="14" w:name="_MON_1573508255"/>
-    <w:bookmarkEnd w:id="14"/>
-    <w:p>
-      <w:r>
-        <w:object w:dxaOrig="9026" w:dyaOrig="3420">
-          <v:shape id="_x0000_i1030" type="#_x0000_t75" style="width:451.5pt;height:171pt" o:ole="">
-            <v:imagedata r:id="rId22" o:title=""/>
-          </v:shape>
-          <o:OLEObject Type="Embed" ProgID="Word.OpenDocumentText.12" ShapeID="_x0000_i1030" DrawAspect="Content" ObjectID="_1583150770" r:id="rId23"/>
-        </w:object>
-      </w:r>
-    </w:p>
-    <w:p/>
-    <w:p>
-      <w:pPr>
-        <w:pStyle w:val="StyleUnderline"/>
-        <w:rPr>
-          <w:sz w:val="22"/>
-        </w:rPr>
-      </w:pPr>
-      <w:bookmarkStart w:id="15" w:name="_Toc499806593"/>
-      <w:r>
-        <w:t xml:space="preserve">Implement the Solution for Ranking on Prize Money </w:t>
-      </w:r>
-      <w:r>
-        <w:rPr>
-          <w:sz w:val="22"/>
-        </w:rPr>
-        <w:t>(python code)</w:t>
-      </w:r>
-      <w:bookmarkEnd w:id="15"/>
-    </w:p>
-    <w:bookmarkStart w:id="16" w:name="_MON_1573508571"/>
-    <w:bookmarkEnd w:id="16"/>
-    <w:p>
-      <w:r>
-        <w:object w:dxaOrig="9026" w:dyaOrig="4275">
-          <v:shape id="_x0000_i1031" type="#_x0000_t75" style="width:451.5pt;height:213.75pt" o:ole="">
-            <v:imagedata r:id="rId24" o:title=""/>
-          </v:shape>
-          <o:OLEObject Type="Embed" ProgID="Word.OpenDocumentText.12" ShapeID="_x0000_i1031" DrawAspect="Content" ObjectID="_1583150771" r:id="rId25"/>
-        </w:object>
-      </w:r>
-    </w:p>
-    <w:p>
-      <w:r>
-        <w:br w:type="page"/>
-      </w:r>
-    </w:p>
-    <w:p>
-      <w:pPr>
-        <w:pStyle w:val="StyleUnderline"/>
-        <w:rPr>
-          <w:sz w:val="22"/>
-        </w:rPr>
-      </w:pPr>
-      <w:bookmarkStart w:id="17" w:name="_Toc499806594"/>
-      <w:r>
-        <w:lastRenderedPageBreak/>
-        <w:t>Discuss and justify your choice of entering match results</w:t>
-      </w:r>
-      <w:bookmarkEnd w:id="17"/>
-    </w:p>
-    <w:p>
-      <w:r>
-        <w:t>Within my assignment implementation, I have allowed a fully customisable system to entering round data for each tournament. When you start the application, you are greeted by a menu that allows you to pick the way you would like to load data: empty project, generate data, load previous data. These three options all have different functionality.</w:t>
-      </w:r>
-    </w:p>
-    <w:p>
-      <w:pPr>
-        <w:rPr>
-          <w:b/>
-        </w:rPr>
-      </w:pPr>
-      <w:r>
-        <w:rPr>
-          <w:b/>
-        </w:rPr>
-        <w:t>Basis of all loading methods</w:t>
-      </w:r>
-    </w:p>
-    <w:p>
-      <w:pPr>
-        <w:pStyle w:val="ListParagraph"/>
-        <w:numPr>
-          <w:ilvl w:val="0"/>
-          <w:numId w:val="8"/>
-        </w:numPr>
-      </w:pPr>
-      <w:r>
-        <w:t>You have the ability to generate, edit and clear any round, at any time.</w:t>
-      </w:r>
-    </w:p>
-    <w:p>
-      <w:pPr>
-        <w:pStyle w:val="ListParagraph"/>
-        <w:numPr>
-          <w:ilvl w:val="0"/>
-          <w:numId w:val="8"/>
-        </w:numPr>
-      </w:pPr>
-      <w:r>
-        <w:t>You can emulate the tournament, at any time.</w:t>
-      </w:r>
-    </w:p>
-    <w:p>
-      <w:pPr>
-        <w:pStyle w:val="ListParagraph"/>
-        <w:numPr>
-          <w:ilvl w:val="0"/>
-          <w:numId w:val="8"/>
-        </w:numPr>
-      </w:pPr>
-      <w:r>
-        <w:t>You can view a specific round, at any time.</w:t>
-      </w:r>
-    </w:p>
-    <w:p>
-      <w:pPr>
-        <w:pStyle w:val="ListParagraph"/>
-        <w:numPr>
-          <w:ilvl w:val="0"/>
-          <w:numId w:val="8"/>
-        </w:numPr>
-      </w:pPr>
-      <w:r>
-        <w:t>You can view the current leader board for any specific round, at any time.</w:t>
-      </w:r>
-    </w:p>
-    <w:p>
-      <w:pPr>
-        <w:pStyle w:val="ListParagraph"/>
-        <w:numPr>
-          <w:ilvl w:val="0"/>
-          <w:numId w:val="8"/>
-        </w:numPr>
-      </w:pPr>
-      <w:r>
-        <w:t>You can only view the prize money results on the final round.</w:t>
-      </w:r>
-    </w:p>
-    <w:p>
-      <w:pPr>
-        <w:pStyle w:val="ListParagraph"/>
-        <w:numPr>
-          <w:ilvl w:val="0"/>
-          <w:numId w:val="8"/>
-        </w:numPr>
-      </w:pPr>
-      <w:r>
-        <w:t>You can view the difficulty and prize money pool for each tournament, at any time.</w:t>
-      </w:r>
-    </w:p>
-    <w:p>
-      <w:pPr>
-        <w:rPr>
-          <w:b/>
-        </w:rPr>
-      </w:pPr>
-      <w:r>
-        <w:rPr>
-          <w:b/>
-        </w:rPr>
-        <w:t>Empty Project</w:t>
-      </w:r>
-    </w:p>
-    <w:p>
-      <w:pPr>
-        <w:pStyle w:val="ListParagraph"/>
-        <w:numPr>
-          <w:ilvl w:val="0"/>
-          <w:numId w:val="7"/>
-        </w:numPr>
-      </w:pPr>
-      <w:r>
-        <w:t xml:space="preserve">Completely erases </w:t>
-      </w:r>
-      <w:r>
-        <w:rPr>
-          <w:i/>
-        </w:rPr>
-        <w:t>all</w:t>
-      </w:r>
-      <w:r>
-        <w:t xml:space="preserve"> round data for each tournament from the `</w:t>
-      </w:r>
-      <w:proofErr w:type="spellStart"/>
-      <w:r>
-        <w:t>seasons.json</w:t>
-      </w:r>
-      <w:proofErr w:type="spellEnd"/>
-      <w:r>
-        <w:t>` file. This will override the saving flag defined within the tournament. If you</w:t>
-      </w:r>
-      <w:r>
-        <w:t xml:space="preserve"> a</w:t>
-      </w:r>
-      <w:r>
-        <w:t>re picking this route, you will be limited on what data you can display.</w:t>
-      </w:r>
-    </w:p>
-    <w:p>
-      <w:pPr>
-        <w:pStyle w:val="ListParagraph"/>
-      </w:pPr>
-    </w:p>
-    <w:p>
-      <w:pPr>
-        <w:pStyle w:val="ListParagraph"/>
-        <w:numPr>
-          <w:ilvl w:val="0"/>
-          <w:numId w:val="7"/>
-        </w:numPr>
-      </w:pPr>
-      <w:r>
-        <w:t>Using this route, you can select individual rounds and have the option to generate each round by round. You can still emulate the tournament, but only the rounds that have data and are available to emulate.</w:t>
-      </w:r>
-    </w:p>
-    <w:p>
-      <w:pPr>
-        <w:pStyle w:val="ListParagraph"/>
-      </w:pPr>
-    </w:p>
-    <w:p>
-      <w:pPr>
-        <w:pStyle w:val="ListParagraph"/>
-        <w:numPr>
-          <w:ilvl w:val="0"/>
-          <w:numId w:val="7"/>
-        </w:numPr>
-      </w:pPr>
-      <w:r>
-        <w:t>If you were to try to view the overall leader board with no data present, you would not be able to select any options at all. You can only view the overall leader board of tournaments that have been completely played through (round 1 to the final round).</w:t>
-      </w:r>
-    </w:p>
-    <w:p>
-      <w:pPr>
-        <w:pStyle w:val="ListParagraph"/>
-      </w:pPr>
-    </w:p>
-    <w:p>
-      <w:pPr>
-        <w:rPr>
-          <w:b/>
-        </w:rPr>
-      </w:pPr>
-      <w:r>
-        <w:rPr>
-          <w:b/>
-        </w:rPr>
-        <w:t>Generate Data</w:t>
-      </w:r>
-    </w:p>
-    <w:p>
-      <w:pPr>
-        <w:pStyle w:val="ListParagraph"/>
-        <w:numPr>
-          <w:ilvl w:val="0"/>
-          <w:numId w:val="7"/>
-        </w:numPr>
-      </w:pPr>
-      <w:r>
-        <w:t>This method overwrites all previous round data for each tournament from the `</w:t>
-      </w:r>
-      <w:proofErr w:type="spellStart"/>
-      <w:r>
-        <w:t>seasons.json</w:t>
-      </w:r>
-      <w:proofErr w:type="spellEnd"/>
-      <w:r>
-        <w:t>` file and replaces it with newly generated round data. This includes randomising the players that are matched against one another, who wins and the scores of the matches. This is generated up to the round specified on the terminal window.</w:t>
-      </w:r>
-    </w:p>
-    <w:p>
-      <w:pPr>
-        <w:pStyle w:val="ListParagraph"/>
-      </w:pPr>
-    </w:p>
-    <w:p>
-      <w:pPr>
-        <w:pStyle w:val="ListParagraph"/>
-        <w:numPr>
-          <w:ilvl w:val="0"/>
-          <w:numId w:val="7"/>
-        </w:numPr>
-      </w:pPr>
-      <w:r>
-        <w:t>Using this route, you can still do everything you</w:t>
-      </w:r>
-      <w:r>
-        <w:t xml:space="preserve"> could do with an Empty Project, however you will only be able to generate or manually input data for rounds that do not exist. You can still clear rounds using the Edit menu, and then go back to generating or manually inputting the rounds too.</w:t>
-      </w:r>
-    </w:p>
-    <w:p>
-      <w:pPr>
-        <w:pStyle w:val="ListParagraph"/>
-      </w:pPr>
-    </w:p>
-    <w:p>
-      <w:r>
-        <w:rPr>
-          <w:b/>
-        </w:rPr>
-        <w:t>Load from previous</w:t>
-      </w:r>
-    </w:p>
-    <w:p>
-      <w:pPr>
-        <w:pStyle w:val="ListParagraph"/>
-        <w:numPr>
-          <w:ilvl w:val="0"/>
-          <w:numId w:val="7"/>
-        </w:numPr>
-      </w:pPr>
-      <w:r>
-        <w:t>This does exactly what it says, all of the tournaments, matches, scores and winners are retrieved from the `</w:t>
-      </w:r>
-      <w:proofErr w:type="spellStart"/>
-      <w:r>
-        <w:t>seasons.json</w:t>
-      </w:r>
-      <w:proofErr w:type="spellEnd"/>
-      <w:r>
-        <w:t>` file and loaded back into the session you were previously in. You can do all of the features listed above.</w:t>
-      </w:r>
-    </w:p>
-    <w:p/>
-    <w:p>
-      <w:r>
-        <w:lastRenderedPageBreak/>
-        <w:t>The reason why I picked to use these methods of inputting data by generation or</w:t>
-      </w:r>
-      <w:r>
-        <w:t xml:space="preserve"> </w:t>
-      </w:r>
-      <w:r>
-        <w:t>manual input is so that</w:t>
-      </w:r>
-      <w:r>
-        <w:t xml:space="preserve"> the user has complete flexibility about how they would like to manage the round data. I provide </w:t>
-      </w:r>
-      <w:r>
-        <w:t>two</w:t>
-      </w:r>
-      <w:r>
-        <w:t xml:space="preserve"> main sources of entering match results, and this can either be through:</w:t>
-      </w:r>
-    </w:p>
-    <w:p>
-      <w:pPr>
-        <w:pStyle w:val="ListParagraph"/>
-        <w:numPr>
-          <w:ilvl w:val="0"/>
-          <w:numId w:val="7"/>
-        </w:numPr>
-      </w:pPr>
-      <w:r>
-        <w:t xml:space="preserve">Generating Data </w:t>
-      </w:r>
-      <w:r>
-        <w:t>up to</w:t>
-      </w:r>
-      <w:r>
-        <w:t xml:space="preserve"> Round </w:t>
-      </w:r>
-      <w:r>
-        <w:rPr>
-          <w:i/>
-        </w:rPr>
-        <w:t>x</w:t>
-      </w:r>
-    </w:p>
-    <w:p>
-      <w:pPr>
-        <w:pStyle w:val="ListParagraph"/>
-        <w:numPr>
-          <w:ilvl w:val="0"/>
-          <w:numId w:val="7"/>
-        </w:numPr>
-      </w:pPr>
-      <w:r>
-        <w:t>Manually inputting data, Round by Round</w:t>
-      </w:r>
-    </w:p>
-    <w:p>
-      <w:r>
-        <w:t>Generating Data is available on the load menu whereas Manual Input is not. To be able to access the manual inputting side of my implementation, you ca</w:t>
-      </w:r>
-      <w:r>
-        <w:t>n generate up to a specific round that is not the final round. Through the menu, cycle through to the “Select Round” within a tournament and any round marked with “→” at the end of it is not yet initialised and can be generated or you can begin manual input for each match there.</w:t>
-      </w:r>
-    </w:p>
-    <w:p>
-      <w:r>
-        <w:t>If a round already has data but you want to edit the match data within, you can use the “Edit Round” menu within a tournament and select a round. Through this, you can edit the matches or clear the matches completely. When editing matches, if you change a match’s score and the winner is no longer the same, the rounds after the round you selected (if any) will be cleared. This same error check happens when clearing matches – i.e. if you clear Round 2, and Round 3, 4 and 5 exist, rounds 2 to 5 will be cleared also to avoid corrupt data.</w:t>
-      </w:r>
-    </w:p>
-    <w:p>
-      <w:r>
-        <w:br w:type="page"/>
-      </w:r>
-    </w:p>
-    <w:p>
-      <w:pPr>
-        <w:pStyle w:val="StyleUnderline"/>
-        <w:rPr>
-          <w:sz w:val="22"/>
-        </w:rPr>
-      </w:pPr>
-      <w:bookmarkStart w:id="18" w:name="_Toc499806595"/>
-      <w:r>
-        <w:lastRenderedPageBreak/>
-        <w:t>Additional Pseudo Code for Main Features</w:t>
-      </w:r>
-      <w:bookmarkEnd w:id="18"/>
-    </w:p>
-    <w:p>
-      <w:pPr>
-        <w:pStyle w:val="Heading2"/>
-      </w:pPr>
-      <w:bookmarkStart w:id="19" w:name="_Toc499806596"/>
-      <w:r>
-        <w:t>Monitoring User Input</w:t>
-      </w:r>
-      <w:bookmarkEnd w:id="19"/>
-    </w:p>
-    <w:p/>
-    <w:bookmarkStart w:id="20" w:name="_MON_1573544849"/>
-    <w:bookmarkEnd w:id="20"/>
-    <w:p>
-      <w:r>
-        <w:object w:dxaOrig="9026" w:dyaOrig="11685">
-          <v:shape id="_x0000_i1032" type="#_x0000_t75" style="width:451.5pt;height:584.25pt" o:ole="">
-            <v:imagedata r:id="rId26" o:title=""/>
-          </v:shape>
-          <o:OLEObject Type="Embed" ProgID="Word.OpenDocumentText.12" ShapeID="_x0000_i1032" DrawAspect="Content" ObjectID="_1583150772" r:id="rId27"/>
-        </w:object>
-      </w:r>
-    </w:p>
-    <w:p/>
-    <w:p/>
-    <w:bookmarkStart w:id="21" w:name="_MON_1573545320"/>
-    <w:bookmarkEnd w:id="21"/>
-    <w:p>
-      <w:r>
-        <w:object w:dxaOrig="9026" w:dyaOrig="3300">
-          <v:shape id="_x0000_i1033" type="#_x0000_t75" style="width:451.5pt;height:165pt" o:ole="">
-            <v:imagedata r:id="rId28" o:title=""/>
-          </v:shape>
-          <o:OLEObject Type="Embed" ProgID="Word.OpenDocumentText.12" ShapeID="_x0000_i1033" DrawAspect="Content" ObjectID="_1583150773" r:id="rId29"/>
-        </w:object>
-      </w:r>
-    </w:p>
-    <w:p>
-      <w:pPr>
-        <w:pStyle w:val="Heading2"/>
-      </w:pPr>
-      <w:bookmarkStart w:id="22" w:name="_Toc499806597"/>
-      <w:r>
-        <w:t>Loading Files</w:t>
-      </w:r>
-      <w:bookmarkEnd w:id="22"/>
-    </w:p>
-    <w:p/>
-    <w:bookmarkStart w:id="23" w:name="_MON_1573545575"/>
-    <w:bookmarkEnd w:id="23"/>
-    <w:p>
-      <w:r>
-        <w:object w:dxaOrig="9026" w:dyaOrig="5580">
-          <v:shape id="_x0000_i1034" type="#_x0000_t75" style="width:451.5pt;height:279pt" o:ole="">
-            <v:imagedata r:id="rId30" o:title=""/>
-          </v:shape>
-          <o:OLEObject Type="Embed" ProgID="Word.OpenDocumentText.12" ShapeID="_x0000_i1034" DrawAspect="Content" ObjectID="_1583150774" r:id="rId31"/>
-        </w:object>
+      <w:r>
+        <w:br/>
       </w:r>
     </w:p>
     <w:p/>
@@ -3881,30 +1932,72 @@
     <w:p/>
     <w:p/>
     <w:p/>
+    <w:p>
+      <w:pPr>
+        <w:pStyle w:val="StyleUnderline"/>
+        <w:rPr>
+          <w:sz w:val="22"/>
+        </w:rPr>
+      </w:pPr>
+      <w:bookmarkStart w:id="7" w:name="_Toc499806589"/>
+      <w:r>
+        <w:lastRenderedPageBreak/>
+        <w:t xml:space="preserve">Design a </w:t>
+      </w:r>
+      <w:r>
+        <w:t xml:space="preserve">solution for showing </w:t>
+      </w:r>
+      <w:r>
+        <w:t>player information</w:t>
+      </w:r>
+      <w:r>
+        <w:t xml:space="preserve"> </w:t>
+      </w:r>
+      <w:r>
+        <w:rPr>
+          <w:sz w:val="22"/>
+        </w:rPr>
+        <w:t>(pseudo code)</w:t>
+      </w:r>
+      <w:bookmarkEnd w:id="7"/>
+    </w:p>
+    <w:bookmarkStart w:id="8" w:name="_MON_1583171986"/>
+    <w:bookmarkEnd w:id="8"/>
+    <w:p>
+      <w:r>
+        <w:object w:dxaOrig="9026" w:dyaOrig="13927">
+          <v:shape id="_x0000_i1028" type="#_x0000_t75" style="width:451.25pt;height:664.75pt" o:ole="">
+            <v:imagedata r:id="rId18" o:title=""/>
+          </v:shape>
+          <o:OLEObject Type="Embed" ProgID="Word.OpenDocumentText.12" ShapeID="_x0000_i1028" DrawAspect="Content" ObjectID="_1583176322" r:id="rId19"/>
+        </w:object>
+      </w:r>
+    </w:p>
+    <w:bookmarkStart w:id="9" w:name="_MON_1583173550"/>
+    <w:bookmarkEnd w:id="9"/>
+    <w:p>
+      <w:r>
+        <w:object w:dxaOrig="9026" w:dyaOrig="11813">
+          <v:shape id="_x0000_i1029" type="#_x0000_t75" style="width:451.25pt;height:590.25pt" o:ole="">
+            <v:imagedata r:id="rId20" o:title=""/>
+          </v:shape>
+          <o:OLEObject Type="Embed" ProgID="Word.OpenDocumentText.12" ShapeID="_x0000_i1029" DrawAspect="Content" ObjectID="_1583176323" r:id="rId21"/>
+        </w:object>
+      </w:r>
+    </w:p>
     <w:p/>
     <w:p/>
     <w:p/>
-    <w:p>
-      <w:pPr>
-        <w:pStyle w:val="Heading2"/>
-      </w:pPr>
-      <w:bookmarkStart w:id="24" w:name="_Toc499806598"/>
-      <w:r>
-        <w:lastRenderedPageBreak/>
-        <w:t>Manual Input</w:t>
-      </w:r>
-      <w:bookmarkEnd w:id="24"/>
-    </w:p>
     <w:p/>
-    <w:bookmarkStart w:id="25" w:name="_MON_1573545921"/>
-    <w:bookmarkEnd w:id="25"/>
-    <w:p>
-      <w:r>
-        <w:object w:dxaOrig="9026" w:dyaOrig="5861">
-          <v:shape id="_x0000_i1035" type="#_x0000_t75" style="width:451.5pt;height:292.5pt" o:ole="">
-            <v:imagedata r:id="rId32" o:title=""/>
+    <w:bookmarkStart w:id="10" w:name="_MON_1583173563"/>
+    <w:bookmarkEnd w:id="10"/>
+    <w:p>
+      <w:r>
+        <w:object w:dxaOrig="9026" w:dyaOrig="4992">
+          <v:shape id="_x0000_i1030" type="#_x0000_t75" style="width:451.25pt;height:249.5pt" o:ole="">
+            <v:imagedata r:id="rId22" o:title=""/>
           </v:shape>
-          <o:OLEObject Type="Embed" ProgID="Word.OpenDocumentText.12" ShapeID="_x0000_i1035" DrawAspect="Content" ObjectID="_1583150775" r:id="rId33"/>
+          <o:OLEObject Type="Embed" ProgID="Word.OpenDocumentText.12" ShapeID="_x0000_i1030" DrawAspect="Content" ObjectID="_1583176324" r:id="rId23"/>
         </w:object>
       </w:r>
     </w:p>
@@ -3923,26 +2016,512 @@
     <w:p/>
     <w:p/>
     <w:p/>
+    <w:p/>
+    <w:p/>
+    <w:p/>
+    <w:p/>
     <w:p>
       <w:pPr>
         <w:pStyle w:val="Heading2"/>
       </w:pPr>
-      <w:bookmarkStart w:id="26" w:name="_Toc499806599"/>
       <w:r>
         <w:lastRenderedPageBreak/>
-        <w:t>Generating Rounds</w:t>
-      </w:r>
-      <w:bookmarkEnd w:id="26"/>
-    </w:p>
-    <w:bookmarkStart w:id="27" w:name="_MON_1573546871"/>
-    <w:bookmarkEnd w:id="27"/>
-    <w:p>
-      <w:r>
-        <w:object w:dxaOrig="9026" w:dyaOrig="10421">
-          <v:shape id="_x0000_i1036" type="#_x0000_t75" style="width:451.5pt;height:521.25pt" o:ole="">
-            <v:imagedata r:id="rId34" o:title=""/>
+        <w:t>Evaluate the efficiency of your software</w:t>
+      </w:r>
+    </w:p>
+    <w:p/>
+    <w:p>
+      <w:r>
+        <w:t>For this section, I will be evaluating the efficiency of my software in terms of the size of code, speed of running and the efficient use of functions and specialist algorithms.</w:t>
+      </w:r>
+      <w:r>
+        <w:t xml:space="preserve"> Here, I implemented the use of </w:t>
+      </w:r>
+      <w:r>
+        <w:rPr>
+          <w:b/>
+        </w:rPr>
+        <w:t>cProfile</w:t>
+      </w:r>
+      <w:r>
+        <w:t xml:space="preserve"> to track the performance of functions I ran and the algorithms I used, and included some benchmarks of the comparisons between the algorithm I am using (Quick Sort), and Python’s in-built </w:t>
+      </w:r>
+      <w:r>
+        <w:rPr>
+          <w:b/>
+        </w:rPr>
+        <w:t>sorted</w:t>
+      </w:r>
+      <w:r>
+        <w:t xml:space="preserve"> algorithm (Tim Sort), however I stuck with Quick Sort as we were a</w:t>
+      </w:r>
+      <w:r>
+        <w:t>dvised to use our own algorithm</w:t>
+      </w:r>
+      <w:r>
+        <w:t>.</w:t>
+      </w:r>
+    </w:p>
+    <w:p>
+      <w:r>
+        <w:t>Here are the benchmarks of the differences between Quick Sort and Tim Sort</w:t>
+      </w:r>
+      <w:r>
+        <w:t>;</w:t>
+      </w:r>
+      <w:r>
+        <w:t xml:space="preserve"> had I the ability to use Python’s in-built algorithm, I would’ve due to its amazing efficiency and the fact that in Python, Tim Sort is implemented in C</w:t>
+      </w:r>
+      <w:r>
+        <w:t>. Having Tim Sort executed via C allows it to have a slight boost in performance in comparison to other sorting algorithms</w:t>
+      </w:r>
+      <w:r>
+        <w:t xml:space="preserve"> written in Python.</w:t>
+      </w:r>
+    </w:p>
+    <w:tbl>
+      <w:tblPr>
+        <w:tblStyle w:val="TableGrid"/>
+        <w:tblW w:w="0" w:type="auto"/>
+        <w:tblLook w:val="04A0" w:firstRow="1" w:lastRow="0" w:firstColumn="1" w:lastColumn="0" w:noHBand="0" w:noVBand="1"/>
+      </w:tblPr>
+      <w:tblGrid>
+        <w:gridCol w:w="1288"/>
+        <w:gridCol w:w="1288"/>
+        <w:gridCol w:w="1288"/>
+        <w:gridCol w:w="1288"/>
+        <w:gridCol w:w="1288"/>
+        <w:gridCol w:w="1288"/>
+        <w:gridCol w:w="1288"/>
+      </w:tblGrid>
+      <w:tr>
+        <w:tc>
+          <w:tcPr>
+            <w:tcW w:w="1288" w:type="dxa"/>
+          </w:tcPr>
+          <w:p/>
+        </w:tc>
+        <w:tc>
+          <w:tcPr>
+            <w:tcW w:w="1288" w:type="dxa"/>
+          </w:tcPr>
+          <w:p>
+            <w:pPr>
+              <w:rPr>
+                <w:b/>
+              </w:rPr>
+            </w:pPr>
+            <w:r>
+              <w:rPr>
+                <w:b/>
+              </w:rPr>
+              <w:t>100,000</w:t>
+            </w:r>
+          </w:p>
+        </w:tc>
+        <w:tc>
+          <w:tcPr>
+            <w:tcW w:w="1288" w:type="dxa"/>
+          </w:tcPr>
+          <w:p>
+            <w:pPr>
+              <w:rPr>
+                <w:b/>
+              </w:rPr>
+            </w:pPr>
+            <w:r>
+              <w:rPr>
+                <w:b/>
+              </w:rPr>
+              <w:t>250,000</w:t>
+            </w:r>
+          </w:p>
+        </w:tc>
+        <w:tc>
+          <w:tcPr>
+            <w:tcW w:w="1288" w:type="dxa"/>
+          </w:tcPr>
+          <w:p>
+            <w:pPr>
+              <w:rPr>
+                <w:b/>
+              </w:rPr>
+            </w:pPr>
+            <w:r>
+              <w:rPr>
+                <w:b/>
+              </w:rPr>
+              <w:t>500,000</w:t>
+            </w:r>
+          </w:p>
+        </w:tc>
+        <w:tc>
+          <w:tcPr>
+            <w:tcW w:w="1288" w:type="dxa"/>
+          </w:tcPr>
+          <w:p>
+            <w:pPr>
+              <w:rPr>
+                <w:b/>
+              </w:rPr>
+            </w:pPr>
+            <w:r>
+              <w:rPr>
+                <w:b/>
+              </w:rPr>
+              <w:t>1,000,000</w:t>
+            </w:r>
+          </w:p>
+        </w:tc>
+        <w:tc>
+          <w:tcPr>
+            <w:tcW w:w="1288" w:type="dxa"/>
+          </w:tcPr>
+          <w:p>
+            <w:pPr>
+              <w:rPr>
+                <w:b/>
+              </w:rPr>
+            </w:pPr>
+            <w:r>
+              <w:rPr>
+                <w:b/>
+              </w:rPr>
+              <w:t>5,000,000</w:t>
+            </w:r>
+          </w:p>
+        </w:tc>
+        <w:tc>
+          <w:tcPr>
+            <w:tcW w:w="1288" w:type="dxa"/>
+          </w:tcPr>
+          <w:p>
+            <w:pPr>
+              <w:rPr>
+                <w:b/>
+              </w:rPr>
+            </w:pPr>
+            <w:r>
+              <w:rPr>
+                <w:b/>
+              </w:rPr>
+              <w:t>10,000,000</w:t>
+            </w:r>
+          </w:p>
+        </w:tc>
+      </w:tr>
+      <w:tr>
+        <w:tc>
+          <w:tcPr>
+            <w:tcW w:w="1288" w:type="dxa"/>
+          </w:tcPr>
+          <w:p>
+            <w:pPr>
+              <w:rPr>
+                <w:b/>
+              </w:rPr>
+            </w:pPr>
+            <w:r>
+              <w:rPr>
+                <w:b/>
+              </w:rPr>
+              <w:t>Quick Sort</w:t>
+            </w:r>
+          </w:p>
+        </w:tc>
+        <w:tc>
+          <w:tcPr>
+            <w:tcW w:w="1288" w:type="dxa"/>
+          </w:tcPr>
+          <w:p>
+            <w:r>
+              <w:t>0.401s</w:t>
+            </w:r>
+          </w:p>
+        </w:tc>
+        <w:tc>
+          <w:tcPr>
+            <w:tcW w:w="1288" w:type="dxa"/>
+          </w:tcPr>
+          <w:p>
+            <w:r>
+              <w:t>0.824s</w:t>
+            </w:r>
+          </w:p>
+        </w:tc>
+        <w:tc>
+          <w:tcPr>
+            <w:tcW w:w="1288" w:type="dxa"/>
+          </w:tcPr>
+          <w:p>
+            <w:r>
+              <w:t>1.968s</w:t>
+            </w:r>
+          </w:p>
+        </w:tc>
+        <w:tc>
+          <w:tcPr>
+            <w:tcW w:w="1288" w:type="dxa"/>
+          </w:tcPr>
+          <w:p>
+            <w:r>
+              <w:t>4.429s</w:t>
+            </w:r>
+          </w:p>
+        </w:tc>
+        <w:tc>
+          <w:tcPr>
+            <w:tcW w:w="1288" w:type="dxa"/>
+          </w:tcPr>
+          <w:p>
+            <w:r>
+              <w:t>27.965s</w:t>
+            </w:r>
+          </w:p>
+        </w:tc>
+        <w:tc>
+          <w:tcPr>
+            <w:tcW w:w="1288" w:type="dxa"/>
+          </w:tcPr>
+          <w:p>
+            <w:r>
+              <w:t>57.691s</w:t>
+            </w:r>
+          </w:p>
+        </w:tc>
+      </w:tr>
+      <w:tr>
+        <w:tc>
+          <w:tcPr>
+            <w:tcW w:w="1288" w:type="dxa"/>
+          </w:tcPr>
+          <w:p>
+            <w:pPr>
+              <w:rPr>
+                <w:b/>
+              </w:rPr>
+            </w:pPr>
+            <w:r>
+              <w:rPr>
+                <w:b/>
+              </w:rPr>
+              <w:t>Tim Sort</w:t>
+            </w:r>
+          </w:p>
+        </w:tc>
+        <w:tc>
+          <w:tcPr>
+            <w:tcW w:w="1288" w:type="dxa"/>
+          </w:tcPr>
+          <w:p>
+            <w:r>
+              <w:t>0.03s</w:t>
+            </w:r>
+          </w:p>
+        </w:tc>
+        <w:tc>
+          <w:tcPr>
+            <w:tcW w:w="1288" w:type="dxa"/>
+          </w:tcPr>
+          <w:p>
+            <w:r>
+              <w:t>0.09s</w:t>
+            </w:r>
+          </w:p>
+        </w:tc>
+        <w:tc>
+          <w:tcPr>
+            <w:tcW w:w="1288" w:type="dxa"/>
+          </w:tcPr>
+          <w:p>
+            <w:r>
+              <w:t>0.199s</w:t>
+            </w:r>
+          </w:p>
+        </w:tc>
+        <w:tc>
+          <w:tcPr>
+            <w:tcW w:w="1288" w:type="dxa"/>
+          </w:tcPr>
+          <w:p>
+            <w:r>
+              <w:t>0.461s</w:t>
+            </w:r>
+          </w:p>
+        </w:tc>
+        <w:tc>
+          <w:tcPr>
+            <w:tcW w:w="1288" w:type="dxa"/>
+          </w:tcPr>
+          <w:p>
+            <w:r>
+              <w:t>3.06s</w:t>
+            </w:r>
+          </w:p>
+        </w:tc>
+        <w:tc>
+          <w:tcPr>
+            <w:tcW w:w="1288" w:type="dxa"/>
+          </w:tcPr>
+          <w:p>
+            <w:r>
+              <w:t>6.752s</w:t>
+            </w:r>
+          </w:p>
+        </w:tc>
+      </w:tr>
+    </w:tbl>
+    <w:p>
+      <w:r>
+        <w:br/>
+      </w:r>
+    </w:p>
+    <w:p>
+      <w:r>
+        <w:rPr>
+          <w:noProof/>
+          <w:lang w:eastAsia="en-GB"/>
+        </w:rPr>
+        <w:drawing>
+          <wp:inline distT="0" distB="0" distL="0" distR="0" wp14:anchorId="4D9F696E" wp14:editId="581F627D">
+            <wp:extent cx="5731510" cy="3841115"/>
+            <wp:effectExtent l="0" t="0" r="2540" b="6985"/>
+            <wp:docPr id="5" name="Picture 5"/>
+            <wp:cNvGraphicFramePr>
+              <a:graphicFrameLocks xmlns:a="http://schemas.openxmlformats.org/drawingml/2006/main" noChangeAspect="1"/>
+            </wp:cNvGraphicFramePr>
+            <a:graphic xmlns:a="http://schemas.openxmlformats.org/drawingml/2006/main">
+              <a:graphicData uri="http://schemas.openxmlformats.org/drawingml/2006/picture">
+                <pic:pic xmlns:pic="http://schemas.openxmlformats.org/drawingml/2006/picture">
+                  <pic:nvPicPr>
+                    <pic:cNvPr id="1" name=""/>
+                    <pic:cNvPicPr/>
+                  </pic:nvPicPr>
+                  <pic:blipFill>
+                    <a:blip r:embed="rId24"/>
+                    <a:stretch>
+                      <a:fillRect/>
+                    </a:stretch>
+                  </pic:blipFill>
+                  <pic:spPr>
+                    <a:xfrm>
+                      <a:off x="0" y="0"/>
+                      <a:ext cx="5731510" cy="3841115"/>
+                    </a:xfrm>
+                    <a:prstGeom prst="rect">
+                      <a:avLst/>
+                    </a:prstGeom>
+                  </pic:spPr>
+                </pic:pic>
+              </a:graphicData>
+            </a:graphic>
+          </wp:inline>
+        </w:drawing>
+      </w:r>
+    </w:p>
+    <w:p>
+      <w:r>
+        <w:t>We can see here, that Tim Sort (</w:t>
+      </w:r>
+      <w:r>
+        <w:t>B</w:t>
+      </w:r>
+      <w:r>
+        <w:t>igO notation of O(n)), it represents that in the graph quite accurately. If I was to do the tests with a standard iteration (i.e. iterations of 1,000,000),</w:t>
+      </w:r>
+      <w:r>
+        <w:t xml:space="preserve"> the graph would represent that including with</w:t>
+      </w:r>
+      <w:r>
+        <w:t xml:space="preserve"> Quick Sort (BigO notation of O(n log n)), it also represents that in the above graph.</w:t>
+      </w:r>
+    </w:p>
+    <w:p/>
+    <w:p/>
+    <w:p>
+      <w:r>
+        <w:lastRenderedPageBreak/>
+        <w:t xml:space="preserve">I then moved on to using </w:t>
+      </w:r>
+      <w:r>
+        <w:rPr>
+          <w:b/>
+        </w:rPr>
+        <w:t>cProfile</w:t>
+      </w:r>
+      <w:r>
+        <w:t xml:space="preserve"> that is a Python in-built library that is used to evaluate the time taken to execute a partition of code</w:t>
+      </w:r>
+      <w:r>
+        <w:t>. The code I had written in order to view the ranking points and prize money includes the use of the Quick Sort algorithm I had implemented:</w:t>
+      </w:r>
+    </w:p>
+    <w:p>
+      <w:pPr>
+        <w:spacing w:after="0"/>
+        <w:rPr>
+          <w:b/>
+        </w:rPr>
+      </w:pPr>
+      <w:r>
+        <w:rPr>
+          <w:b/>
+        </w:rPr>
+        <w:t>Pseudo Code:</w:t>
+      </w:r>
+    </w:p>
+    <w:bookmarkStart w:id="11" w:name="_MON_1583174545"/>
+    <w:bookmarkEnd w:id="11"/>
+    <w:p>
+      <w:pPr>
+        <w:spacing w:after="0"/>
+        <w:rPr>
+          <w:b/>
+        </w:rPr>
+      </w:pPr>
+      <w:r>
+        <w:rPr>
+          <w:b/>
+        </w:rPr>
+        <w:object w:dxaOrig="9026" w:dyaOrig="4058">
+          <v:shape id="_x0000_i1032" type="#_x0000_t75" style="width:451.25pt;height:202.6pt" o:ole="">
+            <v:imagedata r:id="rId25" o:title=""/>
           </v:shape>
-          <o:OLEObject Type="Embed" ProgID="Word.OpenDocumentText.12" ShapeID="_x0000_i1036" DrawAspect="Content" ObjectID="_1583150776" r:id="rId35"/>
+          <o:OLEObject Type="Embed" ProgID="Word.OpenDocumentText.12" ShapeID="_x0000_i1032" DrawAspect="Content" ObjectID="_1583176325" r:id="rId26"/>
+        </w:object>
+      </w:r>
+    </w:p>
+    <w:p>
+      <w:pPr>
+        <w:spacing w:after="0"/>
+        <w:rPr>
+          <w:b/>
+        </w:rPr>
+      </w:pPr>
+    </w:p>
+    <w:p>
+      <w:pPr>
+        <w:spacing w:after="0"/>
+        <w:rPr>
+          <w:b/>
+        </w:rPr>
+      </w:pPr>
+      <w:r>
+        <w:rPr>
+          <w:b/>
+        </w:rPr>
+        <w:t>Python Code:</w:t>
+      </w:r>
+    </w:p>
+    <w:bookmarkStart w:id="12" w:name="_MON_1583174436"/>
+    <w:bookmarkEnd w:id="12"/>
+    <w:p>
+      <w:r>
+        <w:object w:dxaOrig="9026" w:dyaOrig="1995">
+          <v:shape id="_x0000_i1031" type="#_x0000_t75" style="width:451.25pt;height:99.65pt" o:ole="">
+            <v:imagedata r:id="rId27" o:title=""/>
+          </v:shape>
+          <o:OLEObject Type="Embed" ProgID="Word.OpenDocumentText.12" ShapeID="_x0000_i1031" DrawAspect="Content" ObjectID="_1583176326" r:id="rId28"/>
         </w:object>
       </w:r>
     </w:p>
@@ -3951,55 +2530,709 @@
     <w:p/>
     <w:p/>
     <w:p/>
+    <w:p>
+      <w:pPr>
+        <w:jc w:val="center"/>
+        <w:rPr>
+          <w:b/>
+          <w:i/>
+          <w:sz w:val="24"/>
+        </w:rPr>
+      </w:pPr>
+      <w:r>
+        <w:rPr>
+          <w:b/>
+          <w:i/>
+          <w:sz w:val="24"/>
+        </w:rPr>
+        <w:t>[ The next page contains the cProfile Statistics ]</w:t>
+      </w:r>
+    </w:p>
+    <w:p>
+      <w:pPr>
+        <w:jc w:val="center"/>
+        <w:rPr>
+          <w:b/>
+          <w:i/>
+          <w:sz w:val="24"/>
+        </w:rPr>
+      </w:pPr>
+    </w:p>
+    <w:p>
+      <w:pPr>
+        <w:jc w:val="center"/>
+        <w:rPr>
+          <w:b/>
+          <w:i/>
+          <w:sz w:val="24"/>
+        </w:rPr>
+      </w:pPr>
+    </w:p>
+    <w:p>
+      <w:pPr>
+        <w:jc w:val="center"/>
+      </w:pPr>
+    </w:p>
+    <w:p>
+      <w:pPr>
+        <w:jc w:val="center"/>
+      </w:pPr>
+    </w:p>
+    <w:p>
+      <w:pPr>
+        <w:jc w:val="center"/>
+        <w:sectPr>
+          <w:headerReference w:type="default" r:id="rId29"/>
+          <w:footerReference w:type="default" r:id="rId30"/>
+          <w:pgSz w:w="11906" w:h="16838"/>
+          <w:pgMar w:top="1440" w:right="1440" w:bottom="1440" w:left="1440" w:header="708" w:footer="708" w:gutter="0"/>
+          <w:cols w:space="708"/>
+          <w:docGrid w:linePitch="360"/>
+        </w:sectPr>
+      </w:pPr>
+    </w:p>
+    <w:p>
+      <w:pPr>
+        <w:rPr>
+          <w:b/>
+          <w:u w:val="single"/>
+        </w:rPr>
+      </w:pPr>
+      <w:r>
+        <w:rPr>
+          <w:b/>
+          <w:u w:val="single"/>
+        </w:rPr>
+        <w:lastRenderedPageBreak/>
+        <w:t>cProfile Statistics for “view_prize_money()” of a specific tournament</w:t>
+      </w:r>
+      <w:r>
+        <w:rPr>
+          <w:b/>
+          <w:u w:val="single"/>
+        </w:rPr>
+        <w:t>:</w:t>
+      </w:r>
+    </w:p>
     <w:p/>
-    <w:p>
-      <w:pPr>
-        <w:pStyle w:val="Heading2"/>
-      </w:pPr>
-      <w:bookmarkStart w:id="28" w:name="_Toc499806600"/>
-      <w:r>
+    <w:bookmarkStart w:id="13" w:name="_MON_1583175085"/>
+    <w:bookmarkEnd w:id="13"/>
+    <w:p>
+      <w:r>
+        <w:object w:dxaOrig="13958" w:dyaOrig="6045">
+          <v:shape id="_x0000_i1035" type="#_x0000_t75" style="width:698.25pt;height:301.4pt" o:ole="">
+            <v:imagedata r:id="rId31" o:title=""/>
+          </v:shape>
+          <o:OLEObject Type="Embed" ProgID="Word.OpenDocumentText.12" ShapeID="_x0000_i1035" DrawAspect="Content" ObjectID="_1583176327" r:id="rId32"/>
+        </w:object>
+      </w:r>
+    </w:p>
+    <w:p/>
+    <w:p/>
+    <w:p/>
+    <w:p/>
+    <w:p>
+      <w:pPr>
+        <w:rPr>
+          <w:b/>
+          <w:u w:val="single"/>
+        </w:rPr>
+      </w:pPr>
+      <w:r>
+        <w:rPr>
+          <w:b/>
+          <w:u w:val="single"/>
+        </w:rPr>
         <w:lastRenderedPageBreak/>
-        <w:t>File Save Handling</w:t>
-      </w:r>
-      <w:bookmarkEnd w:id="28"/>
-    </w:p>
-    <w:bookmarkStart w:id="29" w:name="_MON_1573546765"/>
-    <w:bookmarkEnd w:id="29"/>
-    <w:p>
-      <w:r>
-        <w:object w:dxaOrig="9026" w:dyaOrig="3015">
-          <v:shape id="_x0000_i1037" type="#_x0000_t75" style="width:451.5pt;height:150.75pt" o:ole="">
-            <v:imagedata r:id="rId36" o:title=""/>
+        <w:t>cProfile Statistics for “</w:t>
+      </w:r>
+      <w:r>
+        <w:rPr>
+          <w:b/>
+          <w:u w:val="single"/>
+        </w:rPr>
+        <w:t>view_ranking_points</w:t>
+      </w:r>
+      <w:r>
+        <w:rPr>
+          <w:b/>
+          <w:u w:val="single"/>
+        </w:rPr>
+        <w:t>()” of a specific tournament</w:t>
+      </w:r>
+      <w:r>
+        <w:rPr>
+          <w:b/>
+          <w:u w:val="single"/>
+        </w:rPr>
+        <w:t>:</w:t>
+      </w:r>
+    </w:p>
+    <w:bookmarkStart w:id="14" w:name="_MON_1583175246"/>
+    <w:bookmarkEnd w:id="14"/>
+    <w:p>
+      <w:pPr>
+        <w:rPr>
+          <w:b/>
+        </w:rPr>
+      </w:pPr>
+      <w:r>
+        <w:rPr>
+          <w:b/>
+        </w:rPr>
+        <w:object w:dxaOrig="13958" w:dyaOrig="10008">
+          <v:shape id="_x0000_i1033" type="#_x0000_t75" style="width:594.4pt;height:426.15pt" o:ole="">
+            <v:imagedata r:id="rId33" o:title=""/>
           </v:shape>
-          <o:OLEObject Type="Embed" ProgID="Word.OpenDocumentText.12" ShapeID="_x0000_i1037" DrawAspect="Content" ObjectID="_1583150777" r:id="rId37"/>
+          <o:OLEObject Type="Embed" ProgID="Word.OpenDocumentText.12" ShapeID="_x0000_i1033" DrawAspect="Content" ObjectID="_1583176328" r:id="rId34"/>
         </w:object>
       </w:r>
     </w:p>
     <w:p>
       <w:pPr>
-        <w:pStyle w:val="Heading2"/>
-      </w:pPr>
-      <w:bookmarkStart w:id="30" w:name="_Toc499806601"/>
-      <w:r>
-        <w:t>Loading Previous Data</w:t>
-      </w:r>
-      <w:bookmarkEnd w:id="30"/>
-    </w:p>
-    <w:bookmarkStart w:id="31" w:name="_MON_1573547337"/>
-    <w:bookmarkEnd w:id="31"/>
-    <w:p>
-      <w:r>
-        <w:object w:dxaOrig="9026" w:dyaOrig="9855">
-          <v:shape id="_x0000_i1038" type="#_x0000_t75" style="width:451.5pt;height:492.75pt" o:ole="">
-            <v:imagedata r:id="rId38" o:title=""/>
+        <w:rPr>
+          <w:b/>
+          <w:u w:val="single"/>
+        </w:rPr>
+      </w:pPr>
+      <w:r>
+        <w:rPr>
+          <w:b/>
+          <w:u w:val="single"/>
+        </w:rPr>
+        <w:lastRenderedPageBreak/>
+        <w:t xml:space="preserve">cProfile Statistics for </w:t>
+      </w:r>
+      <w:r>
+        <w:rPr>
+          <w:b/>
+          <w:u w:val="single"/>
+        </w:rPr>
+        <w:t xml:space="preserve">Viewing Matches with Particular Score </w:t>
+      </w:r>
+      <w:r>
+        <w:rPr>
+          <w:b/>
+          <w:u w:val="single"/>
+        </w:rPr>
+        <w:t xml:space="preserve">of </w:t>
+      </w:r>
+      <w:r>
+        <w:rPr>
+          <w:b/>
+          <w:u w:val="single"/>
+        </w:rPr>
+        <w:t>All Tournaments within a Season</w:t>
+      </w:r>
+      <w:r>
+        <w:rPr>
+          <w:b/>
+          <w:u w:val="single"/>
+        </w:rPr>
+        <w:t>:</w:t>
+      </w:r>
+    </w:p>
+    <w:bookmarkStart w:id="15" w:name="_MON_1583175627"/>
+    <w:bookmarkEnd w:id="15"/>
+    <w:p>
+      <w:pPr>
+        <w:rPr>
+          <w:b/>
+        </w:rPr>
+      </w:pPr>
+      <w:r>
+        <w:rPr>
+          <w:b/>
+        </w:rPr>
+        <w:object w:dxaOrig="13958" w:dyaOrig="5560">
+          <v:shape id="_x0000_i1034" type="#_x0000_t75" style="width:699.05pt;height:278.8pt" o:ole="">
+            <v:imagedata r:id="rId35" o:title=""/>
           </v:shape>
-          <o:OLEObject Type="Embed" ProgID="Word.OpenDocumentText.12" ShapeID="_x0000_i1038" DrawAspect="Content" ObjectID="_1583150778" r:id="rId39"/>
+          <o:OLEObject Type="Embed" ProgID="Word.OpenDocumentText.12" ShapeID="_x0000_i1034" DrawAspect="Content" ObjectID="_1583176329" r:id="rId36"/>
         </w:object>
       </w:r>
     </w:p>
+    <w:p>
+      <w:pPr>
+        <w:rPr>
+          <w:b/>
+        </w:rPr>
+      </w:pPr>
+    </w:p>
+    <w:p>
+      <w:pPr>
+        <w:rPr>
+          <w:b/>
+        </w:rPr>
+      </w:pPr>
+    </w:p>
+    <w:p>
+      <w:pPr>
+        <w:rPr>
+          <w:b/>
+        </w:rPr>
+      </w:pPr>
+    </w:p>
+    <w:p>
+      <w:pPr>
+        <w:rPr>
+          <w:b/>
+        </w:rPr>
+      </w:pPr>
+    </w:p>
+    <w:p>
+      <w:pPr>
+        <w:rPr>
+          <w:b/>
+        </w:rPr>
+      </w:pPr>
+    </w:p>
+    <w:p>
+      <w:pPr>
+        <w:rPr>
+          <w:b/>
+        </w:rPr>
+      </w:pPr>
+    </w:p>
+    <w:p>
+      <w:pPr>
+        <w:rPr>
+          <w:b/>
+          <w:u w:val="single"/>
+        </w:rPr>
+      </w:pPr>
+      <w:r>
+        <w:rPr>
+          <w:b/>
+          <w:u w:val="single"/>
+        </w:rPr>
+        <w:lastRenderedPageBreak/>
+        <w:t xml:space="preserve">cProfile Statistics for </w:t>
+      </w:r>
+      <w:r>
+        <w:rPr>
+          <w:b/>
+          <w:u w:val="single"/>
+        </w:rPr>
+        <w:t>Viewing Player with Win Percentage</w:t>
+      </w:r>
+      <w:r>
+        <w:rPr>
+          <w:b/>
+          <w:u w:val="single"/>
+        </w:rPr>
+        <w:t xml:space="preserve"> </w:t>
+      </w:r>
+      <w:r>
+        <w:rPr>
+          <w:b/>
+          <w:u w:val="single"/>
+        </w:rPr>
+        <w:t xml:space="preserve">of </w:t>
+      </w:r>
+      <w:r>
+        <w:rPr>
+          <w:b/>
+          <w:u w:val="single"/>
+        </w:rPr>
+        <w:t>All Tournaments within a Season:</w:t>
+      </w:r>
+    </w:p>
+    <w:bookmarkStart w:id="16" w:name="_MON_1583175812"/>
+    <w:bookmarkEnd w:id="16"/>
+    <w:p>
+      <w:pPr>
+        <w:rPr>
+          <w:b/>
+        </w:rPr>
+      </w:pPr>
+      <w:r>
+        <w:rPr>
+          <w:b/>
+        </w:rPr>
+        <w:object w:dxaOrig="13958" w:dyaOrig="4726">
+          <v:shape id="_x0000_i1036" type="#_x0000_t75" style="width:698.25pt;height:236.1pt" o:ole="">
+            <v:imagedata r:id="rId37" o:title=""/>
+          </v:shape>
+          <o:OLEObject Type="Embed" ProgID="Word.OpenDocumentText.12" ShapeID="_x0000_i1036" DrawAspect="Content" ObjectID="_1583176330" r:id="rId38"/>
+        </w:object>
+      </w:r>
+    </w:p>
+    <w:p>
+      <w:pPr>
+        <w:rPr>
+          <w:b/>
+        </w:rPr>
+      </w:pPr>
+    </w:p>
+    <w:p>
+      <w:pPr>
+        <w:rPr>
+          <w:b/>
+        </w:rPr>
+      </w:pPr>
+    </w:p>
+    <w:p>
+      <w:pPr>
+        <w:rPr>
+          <w:b/>
+        </w:rPr>
+      </w:pPr>
+    </w:p>
+    <w:p>
+      <w:pPr>
+        <w:rPr>
+          <w:b/>
+        </w:rPr>
+      </w:pPr>
+    </w:p>
+    <w:p>
+      <w:pPr>
+        <w:rPr>
+          <w:b/>
+        </w:rPr>
+      </w:pPr>
+    </w:p>
+    <w:p>
+      <w:pPr>
+        <w:rPr>
+          <w:b/>
+        </w:rPr>
+      </w:pPr>
+    </w:p>
+    <w:p>
+      <w:pPr>
+        <w:rPr>
+          <w:b/>
+        </w:rPr>
+      </w:pPr>
+    </w:p>
+    <w:p>
+      <w:pPr>
+        <w:rPr>
+          <w:b/>
+        </w:rPr>
+      </w:pPr>
+    </w:p>
+    <w:p>
+      <w:pPr>
+        <w:rPr>
+          <w:b/>
+          <w:u w:val="single"/>
+        </w:rPr>
+      </w:pPr>
+      <w:r>
+        <w:rPr>
+          <w:b/>
+          <w:u w:val="single"/>
+        </w:rPr>
+        <w:lastRenderedPageBreak/>
+        <w:t xml:space="preserve">cProfile Statistics for </w:t>
+      </w:r>
+      <w:r>
+        <w:rPr>
+          <w:b/>
+          <w:u w:val="single"/>
+        </w:rPr>
+        <w:t>Finding Player with Highest Amount of Wins</w:t>
+      </w:r>
+      <w:r>
+        <w:rPr>
+          <w:b/>
+          <w:u w:val="single"/>
+        </w:rPr>
+        <w:t xml:space="preserve"> </w:t>
+      </w:r>
+      <w:r>
+        <w:rPr>
+          <w:b/>
+          <w:u w:val="single"/>
+        </w:rPr>
+        <w:t xml:space="preserve">of </w:t>
+      </w:r>
+      <w:r>
+        <w:rPr>
+          <w:b/>
+          <w:u w:val="single"/>
+        </w:rPr>
+        <w:t>All Tournaments within a Season:</w:t>
+      </w:r>
+    </w:p>
+    <w:bookmarkStart w:id="17" w:name="_MON_1583175992"/>
+    <w:bookmarkEnd w:id="17"/>
+    <w:p>
+      <w:pPr>
+        <w:rPr>
+          <w:b/>
+        </w:rPr>
+      </w:pPr>
+      <w:r>
+        <w:rPr>
+          <w:b/>
+        </w:rPr>
+        <w:object w:dxaOrig="13958" w:dyaOrig="5004">
+          <v:shape id="_x0000_i1037" type="#_x0000_t75" style="width:698.25pt;height:250.35pt" o:ole="">
+            <v:imagedata r:id="rId39" o:title=""/>
+          </v:shape>
+          <o:OLEObject Type="Embed" ProgID="Word.OpenDocumentText.12" ShapeID="_x0000_i1037" DrawAspect="Content" ObjectID="_1583176331" r:id="rId40"/>
+        </w:object>
+      </w:r>
+    </w:p>
+    <w:p>
+      <w:pPr>
+        <w:rPr>
+          <w:b/>
+        </w:rPr>
+      </w:pPr>
+    </w:p>
+    <w:p>
+      <w:pPr>
+        <w:rPr>
+          <w:b/>
+        </w:rPr>
+      </w:pPr>
+    </w:p>
+    <w:p>
+      <w:pPr>
+        <w:rPr>
+          <w:b/>
+        </w:rPr>
+      </w:pPr>
+    </w:p>
+    <w:p>
+      <w:pPr>
+        <w:rPr>
+          <w:b/>
+        </w:rPr>
+      </w:pPr>
+    </w:p>
+    <w:p>
+      <w:pPr>
+        <w:rPr>
+          <w:b/>
+        </w:rPr>
+      </w:pPr>
+    </w:p>
+    <w:p>
+      <w:pPr>
+        <w:rPr>
+          <w:b/>
+        </w:rPr>
+      </w:pPr>
+    </w:p>
+    <w:p>
+      <w:pPr>
+        <w:rPr>
+          <w:b/>
+        </w:rPr>
+      </w:pPr>
+    </w:p>
+    <w:p>
+      <w:pPr>
+        <w:rPr>
+          <w:b/>
+          <w:u w:val="single"/>
+        </w:rPr>
+      </w:pPr>
+      <w:r>
+        <w:rPr>
+          <w:b/>
+          <w:u w:val="single"/>
+        </w:rPr>
+        <w:lastRenderedPageBreak/>
+        <w:t xml:space="preserve">cProfile Statistics for </w:t>
+      </w:r>
+      <w:r>
+        <w:rPr>
+          <w:b/>
+          <w:u w:val="single"/>
+        </w:rPr>
+        <w:t xml:space="preserve">Finding Player with Highest Amount of </w:t>
+      </w:r>
+      <w:r>
+        <w:rPr>
+          <w:b/>
+          <w:u w:val="single"/>
+        </w:rPr>
+        <w:t>Loses</w:t>
+      </w:r>
+      <w:r>
+        <w:rPr>
+          <w:b/>
+          <w:u w:val="single"/>
+        </w:rPr>
+        <w:t xml:space="preserve"> </w:t>
+      </w:r>
+      <w:r>
+        <w:rPr>
+          <w:b/>
+          <w:u w:val="single"/>
+        </w:rPr>
+        <w:t xml:space="preserve">of </w:t>
+      </w:r>
+      <w:r>
+        <w:rPr>
+          <w:b/>
+          <w:u w:val="single"/>
+        </w:rPr>
+        <w:t>All Tournaments within a Season:</w:t>
+      </w:r>
+    </w:p>
+    <w:bookmarkStart w:id="18" w:name="_MON_1583176060"/>
+    <w:bookmarkEnd w:id="18"/>
+    <w:p>
+      <w:pPr>
+        <w:rPr>
+          <w:b/>
+        </w:rPr>
+      </w:pPr>
+      <w:r>
+        <w:rPr>
+          <w:b/>
+        </w:rPr>
+        <w:object w:dxaOrig="13958" w:dyaOrig="5004">
+          <v:shape id="_x0000_i1038" type="#_x0000_t75" style="width:698.25pt;height:250.35pt" o:ole="">
+            <v:imagedata r:id="rId41" o:title=""/>
+          </v:shape>
+          <o:OLEObject Type="Embed" ProgID="Word.OpenDocumentText.12" ShapeID="_x0000_i1038" DrawAspect="Content" ObjectID="_1583176332" r:id="rId42"/>
+        </w:object>
+      </w:r>
+    </w:p>
+    <w:p>
+      <w:pPr>
+        <w:rPr>
+          <w:b/>
+        </w:rPr>
+      </w:pPr>
+    </w:p>
+    <w:p>
+      <w:pPr>
+        <w:rPr>
+          <w:b/>
+        </w:rPr>
+      </w:pPr>
+    </w:p>
+    <w:p>
+      <w:pPr>
+        <w:rPr>
+          <w:b/>
+        </w:rPr>
+        <w:sectPr>
+          <w:pgSz w:w="16838" w:h="11906" w:orient="landscape"/>
+          <w:pgMar w:top="1440" w:right="1440" w:bottom="1440" w:left="1440" w:header="708" w:footer="708" w:gutter="0"/>
+          <w:cols w:space="708"/>
+          <w:docGrid w:linePitch="360"/>
+        </w:sectPr>
+      </w:pPr>
+    </w:p>
+    <w:p>
+      <w:pPr>
+        <w:pStyle w:val="StyleUnderline"/>
+        <w:rPr>
+          <w:sz w:val="22"/>
+        </w:rPr>
+      </w:pPr>
+      <w:r>
+        <w:lastRenderedPageBreak/>
+        <w:t xml:space="preserve">Design a solution for </w:t>
+      </w:r>
+      <w:r>
+        <w:t>the second season</w:t>
+      </w:r>
+      <w:r>
+        <w:t xml:space="preserve"> </w:t>
+      </w:r>
+      <w:r>
+        <w:rPr>
+          <w:sz w:val="22"/>
+        </w:rPr>
+        <w:t>(pseudo code)</w:t>
+      </w:r>
+    </w:p>
+    <w:p>
+      <w:r>
+        <w:t>Due to</w:t>
+      </w:r>
+      <w:r>
+        <w:t xml:space="preserve"> this task being very confusing to read at first, I have separated and broken down the specification of this task into sub categories, and this is how I will list the pseudo code for this task.</w:t>
+      </w:r>
+    </w:p>
+    <w:p>
+      <w:pPr>
+        <w:rPr>
+          <w:b/>
+        </w:rPr>
+      </w:pPr>
+      <w:r>
+        <w:rPr>
+          <w:b/>
+        </w:rPr>
+        <w:t>First Round Pairs (Manual Input Checks &amp; Validation)</w:t>
+      </w:r>
+    </w:p>
+    <w:p>
+      <w:pPr>
+        <w:rPr>
+          <w:b/>
+        </w:rPr>
+      </w:pPr>
+    </w:p>
+    <w:p>
+      <w:pPr>
+        <w:rPr>
+          <w:b/>
+        </w:rPr>
+      </w:pPr>
+      <w:r>
+        <w:rPr>
+          <w:b/>
+        </w:rPr>
+        <w:t>Second Round and Above Pairs (Manual Input Checks &amp; Validation)</w:t>
+      </w:r>
+    </w:p>
+    <w:p>
+      <w:pPr>
+        <w:rPr>
+          <w:b/>
+        </w:rPr>
+      </w:pPr>
+    </w:p>
+    <w:p>
+      <w:pPr>
+        <w:rPr>
+          <w:b/>
+        </w:rPr>
+      </w:pPr>
+      <w:r>
+        <w:rPr>
+          <w:b/>
+        </w:rPr>
+        <w:t>Points Difficulty Factor For Achievement</w:t>
+      </w:r>
+    </w:p>
+    <w:p>
+      <w:pPr>
+        <w:rPr>
+          <w:b/>
+        </w:rPr>
+      </w:pPr>
+    </w:p>
+    <w:p>
+      <w:pPr>
+        <w:rPr>
+          <w:b/>
+        </w:rPr>
+      </w:pPr>
+      <w:r>
+        <w:rPr>
+          <w:b/>
+        </w:rPr>
+        <w:t>Combination of Season Overall Leaderboards</w:t>
+      </w:r>
+      <w:bookmarkStart w:id="19" w:name="_GoBack"/>
+      <w:bookmarkEnd w:id="19"/>
+    </w:p>
     <w:sectPr>
-      <w:headerReference w:type="default" r:id="rId40"/>
-      <w:footerReference w:type="default" r:id="rId41"/>
       <w:pgSz w:w="11906" w:h="16838"/>
       <w:pgMar w:top="1440" w:right="1440" w:bottom="1440" w:left="1440" w:header="708" w:footer="708" w:gutter="0"/>
       <w:cols w:space="708"/>
@@ -4010,7 +3243,7 @@
 </file>
 
 <file path=word/endnotes.xml><?xml version="1.0" encoding="utf-8"?>
-<w:endnotes xmlns:wpc="http://schemas.microsoft.com/office/word/2010/wordprocessingCanvas" xmlns:cx="http://schemas.microsoft.com/office/drawing/2014/chartex" xmlns:cx1="http://schemas.microsoft.com/office/drawing/2015/9/8/chartex" xmlns:mc="http://schemas.openxmlformats.org/markup-compatibility/2006" xmlns:o="urn:schemas-microsoft-com:office:office" xmlns:r="http://schemas.openxmlformats.org/officeDocument/2006/relationships" xmlns:m="http://schemas.openxmlformats.org/officeDocument/2006/math" xmlns:v="urn:schemas-microsoft-com:vml" xmlns:wp14="http://schemas.microsoft.com/office/word/2010/wordprocessingDrawing" xmlns:wp="http://schemas.openxmlformats.org/drawingml/2006/wordprocessingDrawing" xmlns:w10="urn:schemas-microsoft-com:office:word" xmlns:w="http://schemas.openxmlformats.org/wordprocessingml/2006/main" xmlns:w14="http://schemas.microsoft.com/office/word/2010/wordml" xmlns:w15="http://schemas.microsoft.com/office/word/2012/wordml" xmlns:w16se="http://schemas.microsoft.com/office/word/2015/wordml/symex" xmlns:wpg="http://schemas.microsoft.com/office/word/2010/wordprocessingGroup" xmlns:wpi="http://schemas.microsoft.com/office/word/2010/wordprocessingInk" xmlns:wne="http://schemas.microsoft.com/office/word/2006/wordml" xmlns:wps="http://schemas.microsoft.com/office/word/2010/wordprocessingShape" mc:Ignorable="w14 w15 w16se wp14">
+<w:endnotes xmlns:wpc="http://schemas.microsoft.com/office/word/2010/wordprocessingCanvas" xmlns:mc="http://schemas.openxmlformats.org/markup-compatibility/2006" xmlns:o="urn:schemas-microsoft-com:office:office" xmlns:r="http://schemas.openxmlformats.org/officeDocument/2006/relationships" xmlns:m="http://schemas.openxmlformats.org/officeDocument/2006/math" xmlns:v="urn:schemas-microsoft-com:vml" xmlns:wp14="http://schemas.microsoft.com/office/word/2010/wordprocessingDrawing" xmlns:wp="http://schemas.openxmlformats.org/drawingml/2006/wordprocessingDrawing" xmlns:w10="urn:schemas-microsoft-com:office:word" xmlns:w="http://schemas.openxmlformats.org/wordprocessingml/2006/main" xmlns:w14="http://schemas.microsoft.com/office/word/2010/wordml" xmlns:w15="http://schemas.microsoft.com/office/word/2012/wordml" xmlns:wpg="http://schemas.microsoft.com/office/word/2010/wordprocessingGroup" xmlns:wpi="http://schemas.microsoft.com/office/word/2010/wordprocessingInk" xmlns:wne="http://schemas.microsoft.com/office/word/2006/wordml" xmlns:wps="http://schemas.microsoft.com/office/word/2010/wordprocessingShape" mc:Ignorable="w14 w15 wp14">
   <w:endnote w:type="separator" w:id="-1">
     <w:p>
       <w:pPr>
@@ -4035,7 +3268,7 @@
 </file>
 
 <file path=word/footer1.xml><?xml version="1.0" encoding="utf-8"?>
-<w:ftr xmlns:wpc="http://schemas.microsoft.com/office/word/2010/wordprocessingCanvas" xmlns:cx="http://schemas.microsoft.com/office/drawing/2014/chartex" xmlns:cx1="http://schemas.microsoft.com/office/drawing/2015/9/8/chartex" xmlns:mc="http://schemas.openxmlformats.org/markup-compatibility/2006" xmlns:o="urn:schemas-microsoft-com:office:office" xmlns:r="http://schemas.openxmlformats.org/officeDocument/2006/relationships" xmlns:m="http://schemas.openxmlformats.org/officeDocument/2006/math" xmlns:v="urn:schemas-microsoft-com:vml" xmlns:wp14="http://schemas.microsoft.com/office/word/2010/wordprocessingDrawing" xmlns:wp="http://schemas.openxmlformats.org/drawingml/2006/wordprocessingDrawing" xmlns:w10="urn:schemas-microsoft-com:office:word" xmlns:w="http://schemas.openxmlformats.org/wordprocessingml/2006/main" xmlns:w14="http://schemas.microsoft.com/office/word/2010/wordml" xmlns:w15="http://schemas.microsoft.com/office/word/2012/wordml" xmlns:w16se="http://schemas.microsoft.com/office/word/2015/wordml/symex" xmlns:wpg="http://schemas.microsoft.com/office/word/2010/wordprocessingGroup" xmlns:wpi="http://schemas.microsoft.com/office/word/2010/wordprocessingInk" xmlns:wne="http://schemas.microsoft.com/office/word/2006/wordml" xmlns:wps="http://schemas.microsoft.com/office/word/2010/wordprocessingShape" mc:Ignorable="w14 w15 w16se wp14">
+<w:ftr xmlns:wpc="http://schemas.microsoft.com/office/word/2010/wordprocessingCanvas" xmlns:mc="http://schemas.openxmlformats.org/markup-compatibility/2006" xmlns:o="urn:schemas-microsoft-com:office:office" xmlns:r="http://schemas.openxmlformats.org/officeDocument/2006/relationships" xmlns:m="http://schemas.openxmlformats.org/officeDocument/2006/math" xmlns:v="urn:schemas-microsoft-com:vml" xmlns:wp14="http://schemas.microsoft.com/office/word/2010/wordprocessingDrawing" xmlns:wp="http://schemas.openxmlformats.org/drawingml/2006/wordprocessingDrawing" xmlns:w10="urn:schemas-microsoft-com:office:word" xmlns:w="http://schemas.openxmlformats.org/wordprocessingml/2006/main" xmlns:w14="http://schemas.microsoft.com/office/word/2010/wordml" xmlns:w15="http://schemas.microsoft.com/office/word/2012/wordml" xmlns:wpg="http://schemas.microsoft.com/office/word/2010/wordprocessingGroup" xmlns:wpi="http://schemas.microsoft.com/office/word/2010/wordprocessingInk" xmlns:wne="http://schemas.microsoft.com/office/word/2006/wordml" xmlns:wps="http://schemas.microsoft.com/office/word/2010/wordprocessingShape" mc:Ignorable="w14 w15 wp14">
   <w:sdt>
     <w:sdtPr>
       <w:id w:val="1279605215"/>
@@ -4072,7 +3305,7 @@
           <w:rPr>
             <w:noProof/>
           </w:rPr>
-          <w:t>3</w:t>
+          <w:t>15</w:t>
         </w:r>
         <w:r>
           <w:rPr>
@@ -4102,7 +3335,7 @@
 </file>
 
 <file path=word/footnotes.xml><?xml version="1.0" encoding="utf-8"?>
-<w:footnotes xmlns:wpc="http://schemas.microsoft.com/office/word/2010/wordprocessingCanvas" xmlns:cx="http://schemas.microsoft.com/office/drawing/2014/chartex" xmlns:cx1="http://schemas.microsoft.com/office/drawing/2015/9/8/chartex" xmlns:mc="http://schemas.openxmlformats.org/markup-compatibility/2006" xmlns:o="urn:schemas-microsoft-com:office:office" xmlns:r="http://schemas.openxmlformats.org/officeDocument/2006/relationships" xmlns:m="http://schemas.openxmlformats.org/officeDocument/2006/math" xmlns:v="urn:schemas-microsoft-com:vml" xmlns:wp14="http://schemas.microsoft.com/office/word/2010/wordprocessingDrawing" xmlns:wp="http://schemas.openxmlformats.org/drawingml/2006/wordprocessingDrawing" xmlns:w10="urn:schemas-microsoft-com:office:word" xmlns:w="http://schemas.openxmlformats.org/wordprocessingml/2006/main" xmlns:w14="http://schemas.microsoft.com/office/word/2010/wordml" xmlns:w15="http://schemas.microsoft.com/office/word/2012/wordml" xmlns:w16se="http://schemas.microsoft.com/office/word/2015/wordml/symex" xmlns:wpg="http://schemas.microsoft.com/office/word/2010/wordprocessingGroup" xmlns:wpi="http://schemas.microsoft.com/office/word/2010/wordprocessingInk" xmlns:wne="http://schemas.microsoft.com/office/word/2006/wordml" xmlns:wps="http://schemas.microsoft.com/office/word/2010/wordprocessingShape" mc:Ignorable="w14 w15 w16se wp14">
+<w:footnotes xmlns:wpc="http://schemas.microsoft.com/office/word/2010/wordprocessingCanvas" xmlns:mc="http://schemas.openxmlformats.org/markup-compatibility/2006" xmlns:o="urn:schemas-microsoft-com:office:office" xmlns:r="http://schemas.openxmlformats.org/officeDocument/2006/relationships" xmlns:m="http://schemas.openxmlformats.org/officeDocument/2006/math" xmlns:v="urn:schemas-microsoft-com:vml" xmlns:wp14="http://schemas.microsoft.com/office/word/2010/wordprocessingDrawing" xmlns:wp="http://schemas.openxmlformats.org/drawingml/2006/wordprocessingDrawing" xmlns:w10="urn:schemas-microsoft-com:office:word" xmlns:w="http://schemas.openxmlformats.org/wordprocessingml/2006/main" xmlns:w14="http://schemas.microsoft.com/office/word/2010/wordml" xmlns:w15="http://schemas.microsoft.com/office/word/2012/wordml" xmlns:wpg="http://schemas.microsoft.com/office/word/2010/wordprocessingGroup" xmlns:wpi="http://schemas.microsoft.com/office/word/2010/wordprocessingInk" xmlns:wne="http://schemas.microsoft.com/office/word/2006/wordml" xmlns:wps="http://schemas.microsoft.com/office/word/2010/wordprocessingShape" mc:Ignorable="w14 w15 wp14">
   <w:footnote w:type="separator" w:id="-1">
     <w:p>
       <w:pPr>
@@ -4127,7 +3360,7 @@
 </file>
 
 <file path=word/header1.xml><?xml version="1.0" encoding="utf-8"?>
-<w:hdr xmlns:wpc="http://schemas.microsoft.com/office/word/2010/wordprocessingCanvas" xmlns:cx="http://schemas.microsoft.com/office/drawing/2014/chartex" xmlns:cx1="http://schemas.microsoft.com/office/drawing/2015/9/8/chartex" xmlns:mc="http://schemas.openxmlformats.org/markup-compatibility/2006" xmlns:o="urn:schemas-microsoft-com:office:office" xmlns:r="http://schemas.openxmlformats.org/officeDocument/2006/relationships" xmlns:m="http://schemas.openxmlformats.org/officeDocument/2006/math" xmlns:v="urn:schemas-microsoft-com:vml" xmlns:wp14="http://schemas.microsoft.com/office/word/2010/wordprocessingDrawing" xmlns:wp="http://schemas.openxmlformats.org/drawingml/2006/wordprocessingDrawing" xmlns:w10="urn:schemas-microsoft-com:office:word" xmlns:w="http://schemas.openxmlformats.org/wordprocessingml/2006/main" xmlns:w14="http://schemas.microsoft.com/office/word/2010/wordml" xmlns:w15="http://schemas.microsoft.com/office/word/2012/wordml" xmlns:w16se="http://schemas.microsoft.com/office/word/2015/wordml/symex" xmlns:wpg="http://schemas.microsoft.com/office/word/2010/wordprocessingGroup" xmlns:wpi="http://schemas.microsoft.com/office/word/2010/wordprocessingInk" xmlns:wne="http://schemas.microsoft.com/office/word/2006/wordml" xmlns:wps="http://schemas.microsoft.com/office/word/2010/wordprocessingShape" mc:Ignorable="w14 w15 w16se wp14">
+<w:hdr xmlns:wpc="http://schemas.microsoft.com/office/word/2010/wordprocessingCanvas" xmlns:mc="http://schemas.openxmlformats.org/markup-compatibility/2006" xmlns:o="urn:schemas-microsoft-com:office:office" xmlns:r="http://schemas.openxmlformats.org/officeDocument/2006/relationships" xmlns:m="http://schemas.openxmlformats.org/officeDocument/2006/math" xmlns:v="urn:schemas-microsoft-com:vml" xmlns:wp14="http://schemas.microsoft.com/office/word/2010/wordprocessingDrawing" xmlns:wp="http://schemas.openxmlformats.org/drawingml/2006/wordprocessingDrawing" xmlns:w10="urn:schemas-microsoft-com:office:word" xmlns:w="http://schemas.openxmlformats.org/wordprocessingml/2006/main" xmlns:w14="http://schemas.microsoft.com/office/word/2010/wordml" xmlns:w15="http://schemas.microsoft.com/office/word/2012/wordml" xmlns:wpg="http://schemas.microsoft.com/office/word/2010/wordprocessingGroup" xmlns:wpi="http://schemas.microsoft.com/office/word/2010/wordprocessingInk" xmlns:wne="http://schemas.microsoft.com/office/word/2006/wordml" xmlns:wps="http://schemas.microsoft.com/office/word/2010/wordprocessingShape" mc:Ignorable="w14 w15 wp14">
   <w:p>
     <w:pPr>
       <w:pStyle w:val="Header"/>
@@ -4147,8 +3380,8 @@
 </file>
 
 <file path=word/numbering.xml><?xml version="1.0" encoding="utf-8"?>
-<w:numbering xmlns:wpc="http://schemas.microsoft.com/office/word/2010/wordprocessingCanvas" xmlns:cx="http://schemas.microsoft.com/office/drawing/2014/chartex" xmlns:cx1="http://schemas.microsoft.com/office/drawing/2015/9/8/chartex" xmlns:mc="http://schemas.openxmlformats.org/markup-compatibility/2006" xmlns:o="urn:schemas-microsoft-com:office:office" xmlns:r="http://schemas.openxmlformats.org/officeDocument/2006/relationships" xmlns:m="http://schemas.openxmlformats.org/officeDocument/2006/math" xmlns:v="urn:schemas-microsoft-com:vml" xmlns:wp14="http://schemas.microsoft.com/office/word/2010/wordprocessingDrawing" xmlns:wp="http://schemas.openxmlformats.org/drawingml/2006/wordprocessingDrawing" xmlns:w10="urn:schemas-microsoft-com:office:word" xmlns:w="http://schemas.openxmlformats.org/wordprocessingml/2006/main" xmlns:w14="http://schemas.microsoft.com/office/word/2010/wordml" xmlns:w15="http://schemas.microsoft.com/office/word/2012/wordml" xmlns:w16se="http://schemas.microsoft.com/office/word/2015/wordml/symex" xmlns:wpg="http://schemas.microsoft.com/office/word/2010/wordprocessingGroup" xmlns:wpi="http://schemas.microsoft.com/office/word/2010/wordprocessingInk" xmlns:wne="http://schemas.microsoft.com/office/word/2006/wordml" xmlns:wps="http://schemas.microsoft.com/office/word/2010/wordprocessingShape" mc:Ignorable="w14 w15 w16se wp14">
-  <w:abstractNum w:abstractNumId="0" w15:restartNumberingAfterBreak="0">
+<w:numbering xmlns:wpc="http://schemas.microsoft.com/office/word/2010/wordprocessingCanvas" xmlns:mc="http://schemas.openxmlformats.org/markup-compatibility/2006" xmlns:o="urn:schemas-microsoft-com:office:office" xmlns:r="http://schemas.openxmlformats.org/officeDocument/2006/relationships" xmlns:m="http://schemas.openxmlformats.org/officeDocument/2006/math" xmlns:v="urn:schemas-microsoft-com:vml" xmlns:wp14="http://schemas.microsoft.com/office/word/2010/wordprocessingDrawing" xmlns:wp="http://schemas.openxmlformats.org/drawingml/2006/wordprocessingDrawing" xmlns:w10="urn:schemas-microsoft-com:office:word" xmlns:w="http://schemas.openxmlformats.org/wordprocessingml/2006/main" xmlns:w14="http://schemas.microsoft.com/office/word/2010/wordml" xmlns:w15="http://schemas.microsoft.com/office/word/2012/wordml" xmlns:wpg="http://schemas.microsoft.com/office/word/2010/wordprocessingGroup" xmlns:wpi="http://schemas.microsoft.com/office/word/2010/wordprocessingInk" xmlns:wne="http://schemas.microsoft.com/office/word/2006/wordml" xmlns:wps="http://schemas.microsoft.com/office/word/2010/wordprocessingShape" mc:Ignorable="w14 w15 wp14">
+  <w:abstractNum w:abstractNumId="0">
     <w:nsid w:val="0AE51D91"/>
     <w:multiLevelType w:val="hybridMultilevel"/>
     <w:tmpl w:val="0108008A"/>
@@ -4261,7 +3494,7 @@
       </w:rPr>
     </w:lvl>
   </w:abstractNum>
-  <w:abstractNum w:abstractNumId="1" w15:restartNumberingAfterBreak="0">
+  <w:abstractNum w:abstractNumId="1">
     <w:nsid w:val="1903364C"/>
     <w:multiLevelType w:val="hybridMultilevel"/>
     <w:tmpl w:val="2A5EC7AE"/>
@@ -4374,7 +3607,7 @@
       </w:rPr>
     </w:lvl>
   </w:abstractNum>
-  <w:abstractNum w:abstractNumId="2" w15:restartNumberingAfterBreak="0">
+  <w:abstractNum w:abstractNumId="2">
     <w:nsid w:val="24A214CB"/>
     <w:multiLevelType w:val="hybridMultilevel"/>
     <w:tmpl w:val="7F902AD8"/>
@@ -4487,7 +3720,7 @@
       </w:rPr>
     </w:lvl>
   </w:abstractNum>
-  <w:abstractNum w:abstractNumId="3" w15:restartNumberingAfterBreak="0">
+  <w:abstractNum w:abstractNumId="3">
     <w:nsid w:val="269278D1"/>
     <w:multiLevelType w:val="hybridMultilevel"/>
     <w:tmpl w:val="988EFC90"/>
@@ -4600,7 +3833,120 @@
       </w:rPr>
     </w:lvl>
   </w:abstractNum>
-  <w:abstractNum w:abstractNumId="4" w15:restartNumberingAfterBreak="0">
+  <w:abstractNum w:abstractNumId="4">
+    <w:nsid w:val="39A3715C"/>
+    <w:multiLevelType w:val="hybridMultilevel"/>
+    <w:tmpl w:val="3B1291B4"/>
+    <w:lvl w:ilvl="0" w:tplc="08090001">
+      <w:start w:val="1"/>
+      <w:numFmt w:val="bullet"/>
+      <w:lvlText w:val=""/>
+      <w:lvlJc w:val="left"/>
+      <w:pPr>
+        <w:ind w:left="720" w:hanging="360"/>
+      </w:pPr>
+      <w:rPr>
+        <w:rFonts w:ascii="Symbol" w:hAnsi="Symbol" w:hint="default"/>
+      </w:rPr>
+    </w:lvl>
+    <w:lvl w:ilvl="1" w:tplc="08090003" w:tentative="1">
+      <w:start w:val="1"/>
+      <w:numFmt w:val="bullet"/>
+      <w:lvlText w:val="o"/>
+      <w:lvlJc w:val="left"/>
+      <w:pPr>
+        <w:ind w:left="1440" w:hanging="360"/>
+      </w:pPr>
+      <w:rPr>
+        <w:rFonts w:ascii="Courier New" w:hAnsi="Courier New" w:cs="Courier New" w:hint="default"/>
+      </w:rPr>
+    </w:lvl>
+    <w:lvl w:ilvl="2" w:tplc="08090005" w:tentative="1">
+      <w:start w:val="1"/>
+      <w:numFmt w:val="bullet"/>
+      <w:lvlText w:val=""/>
+      <w:lvlJc w:val="left"/>
+      <w:pPr>
+        <w:ind w:left="2160" w:hanging="360"/>
+      </w:pPr>
+      <w:rPr>
+        <w:rFonts w:ascii="Wingdings" w:hAnsi="Wingdings" w:hint="default"/>
+      </w:rPr>
+    </w:lvl>
+    <w:lvl w:ilvl="3" w:tplc="08090001" w:tentative="1">
+      <w:start w:val="1"/>
+      <w:numFmt w:val="bullet"/>
+      <w:lvlText w:val=""/>
+      <w:lvlJc w:val="left"/>
+      <w:pPr>
+        <w:ind w:left="2880" w:hanging="360"/>
+      </w:pPr>
+      <w:rPr>
+        <w:rFonts w:ascii="Symbol" w:hAnsi="Symbol" w:hint="default"/>
+      </w:rPr>
+    </w:lvl>
+    <w:lvl w:ilvl="4" w:tplc="08090003" w:tentative="1">
+      <w:start w:val="1"/>
+      <w:numFmt w:val="bullet"/>
+      <w:lvlText w:val="o"/>
+      <w:lvlJc w:val="left"/>
+      <w:pPr>
+        <w:ind w:left="3600" w:hanging="360"/>
+      </w:pPr>
+      <w:rPr>
+        <w:rFonts w:ascii="Courier New" w:hAnsi="Courier New" w:cs="Courier New" w:hint="default"/>
+      </w:rPr>
+    </w:lvl>
+    <w:lvl w:ilvl="5" w:tplc="08090005" w:tentative="1">
+      <w:start w:val="1"/>
+      <w:numFmt w:val="bullet"/>
+      <w:lvlText w:val=""/>
+      <w:lvlJc w:val="left"/>
+      <w:pPr>
+        <w:ind w:left="4320" w:hanging="360"/>
+      </w:pPr>
+      <w:rPr>
+        <w:rFonts w:ascii="Wingdings" w:hAnsi="Wingdings" w:hint="default"/>
+      </w:rPr>
+    </w:lvl>
+    <w:lvl w:ilvl="6" w:tplc="08090001" w:tentative="1">
+      <w:start w:val="1"/>
+      <w:numFmt w:val="bullet"/>
+      <w:lvlText w:val=""/>
+      <w:lvlJc w:val="left"/>
+      <w:pPr>
+        <w:ind w:left="5040" w:hanging="360"/>
+      </w:pPr>
+      <w:rPr>
+        <w:rFonts w:ascii="Symbol" w:hAnsi="Symbol" w:hint="default"/>
+      </w:rPr>
+    </w:lvl>
+    <w:lvl w:ilvl="7" w:tplc="08090003" w:tentative="1">
+      <w:start w:val="1"/>
+      <w:numFmt w:val="bullet"/>
+      <w:lvlText w:val="o"/>
+      <w:lvlJc w:val="left"/>
+      <w:pPr>
+        <w:ind w:left="5760" w:hanging="360"/>
+      </w:pPr>
+      <w:rPr>
+        <w:rFonts w:ascii="Courier New" w:hAnsi="Courier New" w:cs="Courier New" w:hint="default"/>
+      </w:rPr>
+    </w:lvl>
+    <w:lvl w:ilvl="8" w:tplc="08090005" w:tentative="1">
+      <w:start w:val="1"/>
+      <w:numFmt w:val="bullet"/>
+      <w:lvlText w:val=""/>
+      <w:lvlJc w:val="left"/>
+      <w:pPr>
+        <w:ind w:left="6480" w:hanging="360"/>
+      </w:pPr>
+      <w:rPr>
+        <w:rFonts w:ascii="Wingdings" w:hAnsi="Wingdings" w:hint="default"/>
+      </w:rPr>
+    </w:lvl>
+  </w:abstractNum>
+  <w:abstractNum w:abstractNumId="5">
     <w:nsid w:val="42C9504F"/>
     <w:multiLevelType w:val="hybridMultilevel"/>
     <w:tmpl w:val="F2B49DE8"/>
@@ -4689,7 +4035,7 @@
       </w:pPr>
     </w:lvl>
   </w:abstractNum>
-  <w:abstractNum w:abstractNumId="5" w15:restartNumberingAfterBreak="0">
+  <w:abstractNum w:abstractNumId="6">
     <w:nsid w:val="4E7B783E"/>
     <w:multiLevelType w:val="hybridMultilevel"/>
     <w:tmpl w:val="455E7DBE"/>
@@ -4775,7 +4121,7 @@
       </w:pPr>
     </w:lvl>
   </w:abstractNum>
-  <w:abstractNum w:abstractNumId="6" w15:restartNumberingAfterBreak="0">
+  <w:abstractNum w:abstractNumId="7">
     <w:nsid w:val="653D232F"/>
     <w:multiLevelType w:val="hybridMultilevel"/>
     <w:tmpl w:val="E1CC07C6"/>
@@ -4889,7 +4235,7 @@
       </w:rPr>
     </w:lvl>
   </w:abstractNum>
-  <w:abstractNum w:abstractNumId="7" w15:restartNumberingAfterBreak="0">
+  <w:abstractNum w:abstractNumId="8">
     <w:nsid w:val="7A91634C"/>
     <w:multiLevelType w:val="hybridMultilevel"/>
     <w:tmpl w:val="966C2BC8"/>
@@ -5006,16 +4352,16 @@
     <w:abstractNumId w:val="3"/>
   </w:num>
   <w:num w:numId="2">
+    <w:abstractNumId w:val="8"/>
+  </w:num>
+  <w:num w:numId="3">
     <w:abstractNumId w:val="7"/>
   </w:num>
-  <w:num w:numId="3">
+  <w:num w:numId="4">
     <w:abstractNumId w:val="6"/>
   </w:num>
-  <w:num w:numId="4">
+  <w:num w:numId="5">
     <w:abstractNumId w:val="5"/>
-  </w:num>
-  <w:num w:numId="5">
-    <w:abstractNumId w:val="4"/>
   </w:num>
   <w:num w:numId="6">
     <w:abstractNumId w:val="0"/>
@@ -5026,11 +4372,14 @@
   <w:num w:numId="8">
     <w:abstractNumId w:val="2"/>
   </w:num>
+  <w:num w:numId="9">
+    <w:abstractNumId w:val="4"/>
+  </w:num>
 </w:numbering>
 </file>
 
 <file path=word/styles.xml><?xml version="1.0" encoding="utf-8"?>
-<w:styles xmlns:mc="http://schemas.openxmlformats.org/markup-compatibility/2006" xmlns:r="http://schemas.openxmlformats.org/officeDocument/2006/relationships" xmlns:w="http://schemas.openxmlformats.org/wordprocessingml/2006/main" xmlns:w14="http://schemas.microsoft.com/office/word/2010/wordml" xmlns:w15="http://schemas.microsoft.com/office/word/2012/wordml" xmlns:w16se="http://schemas.microsoft.com/office/word/2015/wordml/symex" mc:Ignorable="w14 w15 w16se">
+<w:styles xmlns:mc="http://schemas.openxmlformats.org/markup-compatibility/2006" xmlns:r="http://schemas.openxmlformats.org/officeDocument/2006/relationships" xmlns:w="http://schemas.openxmlformats.org/wordprocessingml/2006/main" xmlns:w14="http://schemas.microsoft.com/office/word/2010/wordml" xmlns:w15="http://schemas.microsoft.com/office/word/2012/wordml" mc:Ignorable="w14 w15">
   <w:docDefaults>
     <w:rPrDefault>
       <w:rPr>
@@ -5452,10 +4801,13 @@
     <w:uiPriority w:val="9"/>
     <w:unhideWhenUsed/>
     <w:qFormat/>
-    <w:rsid w:val="008314DC"/>
+    <w:rsid w:val="007346A0"/>
     <w:pPr>
       <w:keepNext/>
       <w:keepLines/>
+      <w:pBdr>
+        <w:bottom w:val="single" w:sz="4" w:space="1" w:color="2E74B5" w:themeColor="accent1" w:themeShade="BF"/>
+      </w:pBdr>
       <w:spacing w:before="40" w:after="0"/>
       <w:outlineLvl w:val="1"/>
     </w:pPr>
@@ -5594,6 +4946,7 @@
       <w:spacing w:after="0" w:line="240" w:lineRule="auto"/>
     </w:pPr>
     <w:tblPr>
+      <w:tblInd w:w="0" w:type="dxa"/>
       <w:tblBorders>
         <w:top w:val="single" w:sz="4" w:space="0" w:color="auto"/>
         <w:left w:val="single" w:sz="4" w:space="0" w:color="auto"/>
@@ -5602,6 +4955,12 @@
         <w:insideH w:val="single" w:sz="4" w:space="0" w:color="auto"/>
         <w:insideV w:val="single" w:sz="4" w:space="0" w:color="auto"/>
       </w:tblBorders>
+      <w:tblCellMar>
+        <w:top w:w="0" w:type="dxa"/>
+        <w:left w:w="108" w:type="dxa"/>
+        <w:bottom w:w="0" w:type="dxa"/>
+        <w:right w:w="108" w:type="dxa"/>
+      </w:tblCellMar>
     </w:tblPr>
   </w:style>
   <w:style w:type="paragraph" w:styleId="IntenseQuote">
@@ -5866,7 +5225,7 @@
     <w:basedOn w:val="DefaultParagraphFont"/>
     <w:link w:val="Heading2"/>
     <w:uiPriority w:val="9"/>
-    <w:rsid w:val="008314DC"/>
+    <w:rsid w:val="007346A0"/>
     <w:rPr>
       <w:rFonts w:asciiTheme="majorHAnsi" w:eastAsiaTheme="majorEastAsia" w:hAnsiTheme="majorHAnsi" w:cstheme="majorBidi"/>
       <w:color w:val="2E74B5" w:themeColor="accent1" w:themeShade="BF"/>
@@ -6175,7 +5534,7 @@
 </file>
 
 <file path=customXml/itemProps2.xml><?xml version="1.0" encoding="utf-8"?>
-<ds:datastoreItem xmlns:ds="http://schemas.openxmlformats.org/officeDocument/2006/customXml" ds:itemID="{8631EAB6-BEC1-43D0-BF86-CE4AD6F43EAD}">
+<ds:datastoreItem xmlns:ds="http://schemas.openxmlformats.org/officeDocument/2006/customXml" ds:itemID="{AD446490-A98C-45F7-A427-D199CA94607E}">
   <ds:schemaRefs>
     <ds:schemaRef ds:uri="http://schemas.openxmlformats.org/officeDocument/2006/bibliography"/>
   </ds:schemaRefs>

</xml_diff>

<commit_message>
finished fuckers!!! its only 3.30am all good
</commit_message>
<xml_diff>
--- a/docs/Assignment 2.docx
+++ b/docs/Assignment 2.docx
@@ -1834,7 +1834,7 @@
           <v:shape id="_x0000_i1026" type="#_x0000_t75" style="width:451.25pt;height:330.7pt" o:ole="">
             <v:imagedata r:id="rId12" o:title=""/>
           </v:shape>
-          <o:OLEObject Type="Embed" ProgID="Word.OpenDocumentText.12" ShapeID="_x0000_i1026" DrawAspect="Content" ObjectID="_1583176319" r:id="rId13"/>
+          <o:OLEObject Type="Embed" ProgID="Word.OpenDocumentText.12" ShapeID="_x0000_i1026" DrawAspect="Content" ObjectID="_1583194974" r:id="rId13"/>
         </w:object>
       </w:r>
     </w:p>
@@ -1882,7 +1882,7 @@
           <v:shape id="_x0000_i1027" type="#_x0000_t75" style="width:451.25pt;height:252pt" o:ole="">
             <v:imagedata r:id="rId14" o:title=""/>
           </v:shape>
-          <o:OLEObject Type="Embed" ProgID="Word.OpenDocumentText.12" ShapeID="_x0000_i1027" DrawAspect="Content" ObjectID="_1583176320" r:id="rId15"/>
+          <o:OLEObject Type="Embed" ProgID="Word.OpenDocumentText.12" ShapeID="_x0000_i1027" DrawAspect="Content" ObjectID="_1583194975" r:id="rId15"/>
         </w:object>
       </w:r>
     </w:p>
@@ -1920,7 +1920,7 @@
           <v:shape id="_x0000_i1025" type="#_x0000_t75" style="width:451.25pt;height:488.95pt" o:ole="">
             <v:imagedata r:id="rId16" o:title=""/>
           </v:shape>
-          <o:OLEObject Type="Embed" ProgID="Word.OpenDocumentText.12" ShapeID="_x0000_i1025" DrawAspect="Content" ObjectID="_1583176321" r:id="rId17"/>
+          <o:OLEObject Type="Embed" ProgID="Word.OpenDocumentText.12" ShapeID="_x0000_i1025" DrawAspect="Content" ObjectID="_1583194976" r:id="rId17"/>
         </w:object>
       </w:r>
       <w:r>
@@ -1969,7 +1969,7 @@
           <v:shape id="_x0000_i1028" type="#_x0000_t75" style="width:451.25pt;height:664.75pt" o:ole="">
             <v:imagedata r:id="rId18" o:title=""/>
           </v:shape>
-          <o:OLEObject Type="Embed" ProgID="Word.OpenDocumentText.12" ShapeID="_x0000_i1028" DrawAspect="Content" ObjectID="_1583176322" r:id="rId19"/>
+          <o:OLEObject Type="Embed" ProgID="Word.OpenDocumentText.12" ShapeID="_x0000_i1028" DrawAspect="Content" ObjectID="_1583194977" r:id="rId19"/>
         </w:object>
       </w:r>
     </w:p>
@@ -1981,7 +1981,7 @@
           <v:shape id="_x0000_i1029" type="#_x0000_t75" style="width:451.25pt;height:590.25pt" o:ole="">
             <v:imagedata r:id="rId20" o:title=""/>
           </v:shape>
-          <o:OLEObject Type="Embed" ProgID="Word.OpenDocumentText.12" ShapeID="_x0000_i1029" DrawAspect="Content" ObjectID="_1583176323" r:id="rId21"/>
+          <o:OLEObject Type="Embed" ProgID="Word.OpenDocumentText.12" ShapeID="_x0000_i1029" DrawAspect="Content" ObjectID="_1583194978" r:id="rId21"/>
         </w:object>
       </w:r>
     </w:p>
@@ -1997,7 +1997,7 @@
           <v:shape id="_x0000_i1030" type="#_x0000_t75" style="width:451.25pt;height:249.5pt" o:ole="">
             <v:imagedata r:id="rId22" o:title=""/>
           </v:shape>
-          <o:OLEObject Type="Embed" ProgID="Word.OpenDocumentText.12" ShapeID="_x0000_i1030" DrawAspect="Content" ObjectID="_1583176324" r:id="rId23"/>
+          <o:OLEObject Type="Embed" ProgID="Word.OpenDocumentText.12" ShapeID="_x0000_i1030" DrawAspect="Content" ObjectID="_1583194979" r:id="rId23"/>
         </w:object>
       </w:r>
     </w:p>
@@ -2423,17 +2423,46 @@
       <w:r>
         <w:t>We can see here, that Tim Sort (</w:t>
       </w:r>
+      <w:proofErr w:type="spellStart"/>
       <w:r>
         <w:t>B</w:t>
       </w:r>
       <w:r>
-        <w:t>igO notation of O(n)), it represents that in the graph quite accurately. If I was to do the tests with a standard iteration (i.e. iterations of 1,000,000),</w:t>
+        <w:t>igO</w:t>
+      </w:r>
+      <w:proofErr w:type="spellEnd"/>
+      <w:r>
+        <w:t xml:space="preserve"> notation of </w:t>
+      </w:r>
+      <w:proofErr w:type="gramStart"/>
+      <w:r>
+        <w:t>O(</w:t>
+      </w:r>
+      <w:proofErr w:type="gramEnd"/>
+      <w:r>
+        <w:t>n)), it represents that in the graph quite accurately. If I was to do the tests with a standard iteration (i.e. iterations of 1,000,000),</w:t>
       </w:r>
       <w:r>
         <w:t xml:space="preserve"> the graph would represent that including with</w:t>
       </w:r>
       <w:r>
-        <w:t xml:space="preserve"> Quick Sort (BigO notation of O(n log n)), it also represents that in the above graph.</w:t>
+        <w:t xml:space="preserve"> Quick Sort (</w:t>
+      </w:r>
+      <w:proofErr w:type="spellStart"/>
+      <w:r>
+        <w:t>BigO</w:t>
+      </w:r>
+      <w:proofErr w:type="spellEnd"/>
+      <w:r>
+        <w:t xml:space="preserve"> notation of </w:t>
+      </w:r>
+      <w:proofErr w:type="gramStart"/>
+      <w:r>
+        <w:t>O(</w:t>
+      </w:r>
+      <w:proofErr w:type="gramEnd"/>
+      <w:r>
+        <w:t>n log n)), it also represents that in the above graph.</w:t>
       </w:r>
     </w:p>
     <w:p/>
@@ -2487,7 +2516,7 @@
           <v:shape id="_x0000_i1032" type="#_x0000_t75" style="width:451.25pt;height:202.6pt" o:ole="">
             <v:imagedata r:id="rId25" o:title=""/>
           </v:shape>
-          <o:OLEObject Type="Embed" ProgID="Word.OpenDocumentText.12" ShapeID="_x0000_i1032" DrawAspect="Content" ObjectID="_1583176325" r:id="rId26"/>
+          <o:OLEObject Type="Embed" ProgID="Word.OpenDocumentText.12" ShapeID="_x0000_i1032" DrawAspect="Content" ObjectID="_1583194980" r:id="rId26"/>
         </w:object>
       </w:r>
     </w:p>
@@ -2521,7 +2550,7 @@
           <v:shape id="_x0000_i1031" type="#_x0000_t75" style="width:451.25pt;height:99.65pt" o:ole="">
             <v:imagedata r:id="rId27" o:title=""/>
           </v:shape>
-          <o:OLEObject Type="Embed" ProgID="Word.OpenDocumentText.12" ShapeID="_x0000_i1031" DrawAspect="Content" ObjectID="_1583176326" r:id="rId28"/>
+          <o:OLEObject Type="Embed" ProgID="Word.OpenDocumentText.12" ShapeID="_x0000_i1031" DrawAspect="Content" ObjectID="_1583194981" r:id="rId28"/>
         </w:object>
       </w:r>
     </w:p>
@@ -2539,13 +2568,23 @@
           <w:sz w:val="24"/>
         </w:rPr>
       </w:pPr>
+      <w:proofErr w:type="gramStart"/>
       <w:r>
         <w:rPr>
           <w:b/>
           <w:i/>
           <w:sz w:val="24"/>
         </w:rPr>
-        <w:t>[ The next page contains the cProfile Statistics ]</w:t>
+        <w:t>[ The</w:t>
+      </w:r>
+      <w:proofErr w:type="gramEnd"/>
+      <w:r>
+        <w:rPr>
+          <w:b/>
+          <w:i/>
+          <w:sz w:val="24"/>
+        </w:rPr>
+        <w:t xml:space="preserve"> next page contains the cProfile Statistics ]</w:t>
       </w:r>
     </w:p>
     <w:p>
@@ -2598,13 +2637,38 @@
           <w:u w:val="single"/>
         </w:rPr>
       </w:pPr>
+      <w:proofErr w:type="gramStart"/>
       <w:r>
         <w:rPr>
           <w:b/>
           <w:u w:val="single"/>
         </w:rPr>
         <w:lastRenderedPageBreak/>
-        <w:t>cProfile Statistics for “view_prize_money()” of a specific tournament</w:t>
+        <w:t>cProfile</w:t>
+      </w:r>
+      <w:proofErr w:type="gramEnd"/>
+      <w:r>
+        <w:rPr>
+          <w:b/>
+          <w:u w:val="single"/>
+        </w:rPr>
+        <w:t xml:space="preserve"> Statistics for “</w:t>
+      </w:r>
+      <w:proofErr w:type="spellStart"/>
+      <w:r>
+        <w:rPr>
+          <w:b/>
+          <w:u w:val="single"/>
+        </w:rPr>
+        <w:t>view_prize_money</w:t>
+      </w:r>
+      <w:proofErr w:type="spellEnd"/>
+      <w:r>
+        <w:rPr>
+          <w:b/>
+          <w:u w:val="single"/>
+        </w:rPr>
+        <w:t>()” of a specific tournament</w:t>
       </w:r>
       <w:r>
         <w:rPr>
@@ -2623,7 +2687,7 @@
           <v:shape id="_x0000_i1035" type="#_x0000_t75" style="width:698.25pt;height:301.4pt" o:ole="">
             <v:imagedata r:id="rId31" o:title=""/>
           </v:shape>
-          <o:OLEObject Type="Embed" ProgID="Word.OpenDocumentText.12" ShapeID="_x0000_i1035" DrawAspect="Content" ObjectID="_1583176327" r:id="rId32"/>
+          <o:OLEObject Type="Embed" ProgID="Word.OpenDocumentText.12" ShapeID="_x0000_i1035" DrawAspect="Content" ObjectID="_1583194982" r:id="rId32"/>
         </w:object>
       </w:r>
     </w:p>
@@ -2638,21 +2702,32 @@
           <w:u w:val="single"/>
         </w:rPr>
       </w:pPr>
+      <w:proofErr w:type="gramStart"/>
       <w:r>
         <w:rPr>
           <w:b/>
           <w:u w:val="single"/>
         </w:rPr>
         <w:lastRenderedPageBreak/>
-        <w:t>cProfile Statistics for “</w:t>
-      </w:r>
+        <w:t>cProfile</w:t>
+      </w:r>
+      <w:proofErr w:type="gramEnd"/>
       <w:r>
         <w:rPr>
           <w:b/>
           <w:u w:val="single"/>
         </w:rPr>
+        <w:t xml:space="preserve"> Statistics for “</w:t>
+      </w:r>
+      <w:proofErr w:type="spellStart"/>
+      <w:r>
+        <w:rPr>
+          <w:b/>
+          <w:u w:val="single"/>
+        </w:rPr>
         <w:t>view_ranking_points</w:t>
       </w:r>
+      <w:proofErr w:type="spellEnd"/>
       <w:r>
         <w:rPr>
           <w:b/>
@@ -2684,7 +2759,7 @@
           <v:shape id="_x0000_i1033" type="#_x0000_t75" style="width:594.4pt;height:426.15pt" o:ole="">
             <v:imagedata r:id="rId33" o:title=""/>
           </v:shape>
-          <o:OLEObject Type="Embed" ProgID="Word.OpenDocumentText.12" ShapeID="_x0000_i1033" DrawAspect="Content" ObjectID="_1583176328" r:id="rId34"/>
+          <o:OLEObject Type="Embed" ProgID="Word.OpenDocumentText.12" ShapeID="_x0000_i1033" DrawAspect="Content" ObjectID="_1583194983" r:id="rId34"/>
         </w:object>
       </w:r>
     </w:p>
@@ -2695,13 +2770,22 @@
           <w:u w:val="single"/>
         </w:rPr>
       </w:pPr>
+      <w:proofErr w:type="gramStart"/>
       <w:r>
         <w:rPr>
           <w:b/>
           <w:u w:val="single"/>
         </w:rPr>
         <w:lastRenderedPageBreak/>
-        <w:t xml:space="preserve">cProfile Statistics for </w:t>
+        <w:t>cProfile</w:t>
+      </w:r>
+      <w:proofErr w:type="gramEnd"/>
+      <w:r>
+        <w:rPr>
+          <w:b/>
+          <w:u w:val="single"/>
+        </w:rPr>
+        <w:t xml:space="preserve"> Statistics for </w:t>
       </w:r>
       <w:r>
         <w:rPr>
@@ -2748,7 +2832,7 @@
           <v:shape id="_x0000_i1034" type="#_x0000_t75" style="width:699.05pt;height:278.8pt" o:ole="">
             <v:imagedata r:id="rId35" o:title=""/>
           </v:shape>
-          <o:OLEObject Type="Embed" ProgID="Word.OpenDocumentText.12" ShapeID="_x0000_i1034" DrawAspect="Content" ObjectID="_1583176329" r:id="rId36"/>
+          <o:OLEObject Type="Embed" ProgID="Word.OpenDocumentText.12" ShapeID="_x0000_i1034" DrawAspect="Content" ObjectID="_1583194984" r:id="rId36"/>
         </w:object>
       </w:r>
     </w:p>
@@ -2801,13 +2885,22 @@
           <w:u w:val="single"/>
         </w:rPr>
       </w:pPr>
+      <w:proofErr w:type="gramStart"/>
       <w:r>
         <w:rPr>
           <w:b/>
           <w:u w:val="single"/>
         </w:rPr>
         <w:lastRenderedPageBreak/>
-        <w:t xml:space="preserve">cProfile Statistics for </w:t>
+        <w:t>cProfile</w:t>
+      </w:r>
+      <w:proofErr w:type="gramEnd"/>
+      <w:r>
+        <w:rPr>
+          <w:b/>
+          <w:u w:val="single"/>
+        </w:rPr>
+        <w:t xml:space="preserve"> Statistics for </w:t>
       </w:r>
       <w:r>
         <w:rPr>
@@ -2854,7 +2947,7 @@
           <v:shape id="_x0000_i1036" type="#_x0000_t75" style="width:698.25pt;height:236.1pt" o:ole="">
             <v:imagedata r:id="rId37" o:title=""/>
           </v:shape>
-          <o:OLEObject Type="Embed" ProgID="Word.OpenDocumentText.12" ShapeID="_x0000_i1036" DrawAspect="Content" ObjectID="_1583176330" r:id="rId38"/>
+          <o:OLEObject Type="Embed" ProgID="Word.OpenDocumentText.12" ShapeID="_x0000_i1036" DrawAspect="Content" ObjectID="_1583194985" r:id="rId38"/>
         </w:object>
       </w:r>
     </w:p>
@@ -2921,19 +3014,28 @@
           <w:u w:val="single"/>
         </w:rPr>
       </w:pPr>
+      <w:proofErr w:type="gramStart"/>
       <w:r>
         <w:rPr>
           <w:b/>
           <w:u w:val="single"/>
         </w:rPr>
         <w:lastRenderedPageBreak/>
-        <w:t xml:space="preserve">cProfile Statistics for </w:t>
-      </w:r>
+        <w:t>cProfile</w:t>
+      </w:r>
+      <w:proofErr w:type="gramEnd"/>
       <w:r>
         <w:rPr>
           <w:b/>
           <w:u w:val="single"/>
         </w:rPr>
+        <w:t xml:space="preserve"> Statistics for </w:t>
+      </w:r>
+      <w:r>
+        <w:rPr>
+          <w:b/>
+          <w:u w:val="single"/>
+        </w:rPr>
         <w:t>Finding Player with Highest Amount of Wins</w:t>
       </w:r>
       <w:r>
@@ -2943,12 +3045,21 @@
         </w:rPr>
         <w:t xml:space="preserve"> </w:t>
       </w:r>
+      <w:proofErr w:type="spellStart"/>
       <w:r>
         <w:rPr>
           <w:b/>
           <w:u w:val="single"/>
         </w:rPr>
-        <w:t xml:space="preserve">of </w:t>
+        <w:t>of</w:t>
+      </w:r>
+      <w:proofErr w:type="spellEnd"/>
+      <w:r>
+        <w:rPr>
+          <w:b/>
+          <w:u w:val="single"/>
+        </w:rPr>
+        <w:t xml:space="preserve"> </w:t>
       </w:r>
       <w:r>
         <w:rPr>
@@ -2974,7 +3085,7 @@
           <v:shape id="_x0000_i1037" type="#_x0000_t75" style="width:698.25pt;height:250.35pt" o:ole="">
             <v:imagedata r:id="rId39" o:title=""/>
           </v:shape>
-          <o:OLEObject Type="Embed" ProgID="Word.OpenDocumentText.12" ShapeID="_x0000_i1037" DrawAspect="Content" ObjectID="_1583176331" r:id="rId40"/>
+          <o:OLEObject Type="Embed" ProgID="Word.OpenDocumentText.12" ShapeID="_x0000_i1037" DrawAspect="Content" ObjectID="_1583194986" r:id="rId40"/>
         </w:object>
       </w:r>
     </w:p>
@@ -3034,13 +3145,22 @@
           <w:u w:val="single"/>
         </w:rPr>
       </w:pPr>
+      <w:proofErr w:type="gramStart"/>
       <w:r>
         <w:rPr>
           <w:b/>
           <w:u w:val="single"/>
         </w:rPr>
         <w:lastRenderedPageBreak/>
-        <w:t xml:space="preserve">cProfile Statistics for </w:t>
+        <w:t>cProfile</w:t>
+      </w:r>
+      <w:proofErr w:type="gramEnd"/>
+      <w:r>
+        <w:rPr>
+          <w:b/>
+          <w:u w:val="single"/>
+        </w:rPr>
+        <w:t xml:space="preserve"> Statistics for </w:t>
       </w:r>
       <w:r>
         <w:rPr>
@@ -3094,7 +3214,7 @@
           <v:shape id="_x0000_i1038" type="#_x0000_t75" style="width:698.25pt;height:250.35pt" o:ole="">
             <v:imagedata r:id="rId41" o:title=""/>
           </v:shape>
-          <o:OLEObject Type="Embed" ProgID="Word.OpenDocumentText.12" ShapeID="_x0000_i1038" DrawAspect="Content" ObjectID="_1583176332" r:id="rId42"/>
+          <o:OLEObject Type="Embed" ProgID="Word.OpenDocumentText.12" ShapeID="_x0000_i1038" DrawAspect="Content" ObjectID="_1583194987" r:id="rId42"/>
         </w:object>
       </w:r>
     </w:p>
@@ -3170,26 +3290,158 @@
         <w:t>First Round Pairs (Manual Input Checks &amp; Validation)</w:t>
       </w:r>
     </w:p>
-    <w:p>
-      <w:pPr>
-        <w:rPr>
-          <w:b/>
-        </w:rPr>
-      </w:pPr>
-    </w:p>
-    <w:p>
-      <w:pPr>
-        <w:rPr>
-          <w:b/>
-        </w:rPr>
-      </w:pPr>
-      <w:r>
-        <w:rPr>
-          <w:b/>
-        </w:rPr>
+    <w:bookmarkStart w:id="19" w:name="_MON_1583192954"/>
+    <w:bookmarkEnd w:id="19"/>
+    <w:p>
+      <w:pPr>
+        <w:rPr>
+          <w:b/>
+        </w:rPr>
+      </w:pPr>
+      <w:r>
+        <w:rPr>
+          <w:b/>
+        </w:rPr>
+        <w:object w:dxaOrig="9026" w:dyaOrig="6589">
+          <v:shape id="_x0000_i1041" type="#_x0000_t75" style="width:451.25pt;height:329.85pt" o:ole="">
+            <v:imagedata r:id="rId43" o:title=""/>
+          </v:shape>
+          <o:OLEObject Type="Embed" ProgID="Word.OpenDocumentText.12" ShapeID="_x0000_i1041" DrawAspect="Content" ObjectID="_1583194988" r:id="rId44"/>
+        </w:object>
+      </w:r>
+    </w:p>
+    <w:p>
+      <w:pPr>
+        <w:rPr>
+          <w:b/>
+        </w:rPr>
+      </w:pPr>
+    </w:p>
+    <w:p>
+      <w:pPr>
+        <w:rPr>
+          <w:b/>
+        </w:rPr>
+      </w:pPr>
+    </w:p>
+    <w:p>
+      <w:pPr>
+        <w:rPr>
+          <w:b/>
+        </w:rPr>
+      </w:pPr>
+    </w:p>
+    <w:p>
+      <w:pPr>
+        <w:rPr>
+          <w:b/>
+        </w:rPr>
+      </w:pPr>
+    </w:p>
+    <w:p>
+      <w:pPr>
+        <w:rPr>
+          <w:b/>
+        </w:rPr>
+      </w:pPr>
+    </w:p>
+    <w:p>
+      <w:pPr>
+        <w:rPr>
+          <w:b/>
+        </w:rPr>
+      </w:pPr>
+    </w:p>
+    <w:p>
+      <w:pPr>
+        <w:rPr>
+          <w:b/>
+        </w:rPr>
+      </w:pPr>
+    </w:p>
+    <w:p>
+      <w:pPr>
+        <w:rPr>
+          <w:b/>
+        </w:rPr>
+      </w:pPr>
+    </w:p>
+    <w:p>
+      <w:pPr>
+        <w:rPr>
+          <w:b/>
+        </w:rPr>
+      </w:pPr>
+    </w:p>
+    <w:p>
+      <w:pPr>
+        <w:rPr>
+          <w:b/>
+        </w:rPr>
+      </w:pPr>
+    </w:p>
+    <w:p>
+      <w:pPr>
+        <w:rPr>
+          <w:b/>
+        </w:rPr>
+      </w:pPr>
+    </w:p>
+    <w:p>
+      <w:pPr>
+        <w:rPr>
+          <w:b/>
+        </w:rPr>
+      </w:pPr>
+    </w:p>
+    <w:p>
+      <w:pPr>
+        <w:rPr>
+          <w:b/>
+        </w:rPr>
+      </w:pPr>
+      <w:r>
+        <w:rPr>
+          <w:b/>
+        </w:rPr>
+        <w:lastRenderedPageBreak/>
         <w:t>Second Round and Above Pairs (Manual Input Checks &amp; Validation)</w:t>
       </w:r>
     </w:p>
+    <w:bookmarkStart w:id="20" w:name="_MON_1583193395"/>
+    <w:bookmarkEnd w:id="20"/>
+    <w:p>
+      <w:pPr>
+        <w:rPr>
+          <w:b/>
+        </w:rPr>
+      </w:pPr>
+      <w:r>
+        <w:rPr>
+          <w:b/>
+        </w:rPr>
+        <w:object w:dxaOrig="9026" w:dyaOrig="5617">
+          <v:shape id="_x0000_i1040" type="#_x0000_t75" style="width:451.25pt;height:280.45pt" o:ole="">
+            <v:imagedata r:id="rId45" o:title=""/>
+          </v:shape>
+          <o:OLEObject Type="Embed" ProgID="Word.OpenDocumentText.12" ShapeID="_x0000_i1040" DrawAspect="Content" ObjectID="_1583194989" r:id="rId46"/>
+        </w:object>
+      </w:r>
+    </w:p>
+    <w:p>
+      <w:pPr>
+        <w:rPr>
+          <w:b/>
+        </w:rPr>
+      </w:pPr>
+    </w:p>
+    <w:p>
+      <w:pPr>
+        <w:rPr>
+          <w:b/>
+        </w:rPr>
+      </w:pPr>
+    </w:p>
     <w:p>
       <w:pPr>
         <w:rPr>
@@ -3210,27 +3462,204 @@
         <w:t>Points Difficulty Factor For Achievement</w:t>
       </w:r>
     </w:p>
-    <w:p>
-      <w:pPr>
-        <w:rPr>
-          <w:b/>
-        </w:rPr>
-      </w:pPr>
-    </w:p>
-    <w:p>
-      <w:pPr>
-        <w:rPr>
-          <w:b/>
-        </w:rPr>
-      </w:pPr>
-      <w:r>
-        <w:rPr>
-          <w:b/>
-        </w:rPr>
-        <w:t>Combination of Season Overall Leaderboards</w:t>
-      </w:r>
-      <w:bookmarkStart w:id="19" w:name="_GoBack"/>
-      <w:bookmarkEnd w:id="19"/>
+    <w:bookmarkStart w:id="21" w:name="_MON_1583193622"/>
+    <w:bookmarkEnd w:id="21"/>
+    <w:p>
+      <w:pPr>
+        <w:rPr>
+          <w:b/>
+        </w:rPr>
+      </w:pPr>
+      <w:r>
+        <w:rPr>
+          <w:b/>
+        </w:rPr>
+        <w:object w:dxaOrig="9026" w:dyaOrig="5357">
+          <v:shape id="_x0000_i1039" type="#_x0000_t75" style="width:451.25pt;height:267.9pt" o:ole="">
+            <v:imagedata r:id="rId47" o:title=""/>
+          </v:shape>
+          <o:OLEObject Type="Embed" ProgID="Word.OpenDocumentText.12" ShapeID="_x0000_i1039" DrawAspect="Content" ObjectID="_1583194990" r:id="rId48"/>
+        </w:object>
+      </w:r>
+    </w:p>
+    <w:p>
+      <w:pPr>
+        <w:rPr>
+          <w:b/>
+        </w:rPr>
+      </w:pPr>
+    </w:p>
+    <w:p>
+      <w:pPr>
+        <w:rPr>
+          <w:b/>
+        </w:rPr>
+      </w:pPr>
+      <w:r>
+        <w:rPr>
+          <w:b/>
+        </w:rPr>
+        <w:lastRenderedPageBreak/>
+        <w:t xml:space="preserve">Combination of Season Overall </w:t>
+      </w:r>
+      <w:proofErr w:type="spellStart"/>
+      <w:r>
+        <w:rPr>
+          <w:b/>
+        </w:rPr>
+        <w:t>Leaderboards</w:t>
+      </w:r>
+      <w:proofErr w:type="spellEnd"/>
+    </w:p>
+    <w:p>
+      <w:pPr>
+        <w:rPr>
+          <w:u w:val="single"/>
+        </w:rPr>
+      </w:pPr>
+      <w:r>
+        <w:rPr>
+          <w:u w:val="single"/>
+        </w:rPr>
+        <w:t>Prize Money</w:t>
+      </w:r>
+    </w:p>
+    <w:bookmarkStart w:id="22" w:name="_MON_1583194507"/>
+    <w:bookmarkEnd w:id="22"/>
+    <w:p>
+      <w:pPr>
+        <w:rPr>
+          <w:b/>
+        </w:rPr>
+      </w:pPr>
+      <w:r>
+        <w:rPr>
+          <w:b/>
+        </w:rPr>
+        <w:object w:dxaOrig="9026" w:dyaOrig="7590">
+          <v:shape id="_x0000_i1042" type="#_x0000_t75" style="width:451.25pt;height:379.25pt" o:ole="">
+            <v:imagedata r:id="rId49" o:title=""/>
+          </v:shape>
+          <o:OLEObject Type="Embed" ProgID="Word.OpenDocumentText.12" ShapeID="_x0000_i1042" DrawAspect="Content" ObjectID="_1583194991" r:id="rId50"/>
+        </w:object>
+      </w:r>
+    </w:p>
+    <w:p>
+      <w:pPr>
+        <w:rPr>
+          <w:b/>
+        </w:rPr>
+      </w:pPr>
+    </w:p>
+    <w:p>
+      <w:pPr>
+        <w:rPr>
+          <w:b/>
+        </w:rPr>
+      </w:pPr>
+    </w:p>
+    <w:p>
+      <w:pPr>
+        <w:rPr>
+          <w:b/>
+        </w:rPr>
+      </w:pPr>
+    </w:p>
+    <w:p>
+      <w:pPr>
+        <w:rPr>
+          <w:b/>
+        </w:rPr>
+      </w:pPr>
+    </w:p>
+    <w:p>
+      <w:pPr>
+        <w:rPr>
+          <w:b/>
+        </w:rPr>
+      </w:pPr>
+    </w:p>
+    <w:p>
+      <w:pPr>
+        <w:rPr>
+          <w:b/>
+        </w:rPr>
+      </w:pPr>
+    </w:p>
+    <w:p>
+      <w:pPr>
+        <w:rPr>
+          <w:b/>
+        </w:rPr>
+      </w:pPr>
+    </w:p>
+    <w:p>
+      <w:pPr>
+        <w:rPr>
+          <w:b/>
+        </w:rPr>
+      </w:pPr>
+    </w:p>
+    <w:p>
+      <w:pPr>
+        <w:rPr>
+          <w:b/>
+        </w:rPr>
+      </w:pPr>
+    </w:p>
+    <w:p>
+      <w:pPr>
+        <w:rPr>
+          <w:b/>
+        </w:rPr>
+      </w:pPr>
+    </w:p>
+    <w:p>
+      <w:pPr>
+        <w:rPr>
+          <w:b/>
+        </w:rPr>
+      </w:pPr>
+    </w:p>
+    <w:p>
+      <w:pPr>
+        <w:rPr>
+          <w:b/>
+        </w:rPr>
+      </w:pPr>
+    </w:p>
+    <w:p>
+      <w:pPr>
+        <w:rPr>
+          <w:u w:val="single"/>
+        </w:rPr>
+      </w:pPr>
+      <w:r>
+        <w:rPr>
+          <w:u w:val="single"/>
+        </w:rPr>
+        <w:lastRenderedPageBreak/>
+        <w:t>Ranking Points</w:t>
+      </w:r>
+    </w:p>
+    <w:bookmarkStart w:id="23" w:name="_MON_1583194843"/>
+    <w:bookmarkEnd w:id="23"/>
+    <w:p>
+      <w:pPr>
+        <w:rPr>
+          <w:u w:val="single"/>
+        </w:rPr>
+      </w:pPr>
+      <w:r>
+        <w:object w:dxaOrig="9026" w:dyaOrig="7935">
+          <v:shape id="_x0000_i1043" type="#_x0000_t75" style="width:451.25pt;height:396.85pt" o:ole="">
+            <v:imagedata r:id="rId51" o:title=""/>
+          </v:shape>
+          <o:OLEObject Type="Embed" ProgID="Word.OpenDocumentText.12" ShapeID="_x0000_i1043" DrawAspect="Content" ObjectID="_1583194992" r:id="rId52"/>
+        </w:object>
+      </w:r>
+      <w:bookmarkStart w:id="24" w:name="_GoBack"/>
+      <w:bookmarkEnd w:id="24"/>
     </w:p>
     <w:sectPr>
       <w:pgSz w:w="11906" w:h="16838"/>
@@ -3305,7 +3734,7 @@
           <w:rPr>
             <w:noProof/>
           </w:rPr>
-          <w:t>15</w:t>
+          <w:t>20</w:t>
         </w:r>
         <w:r>
           <w:rPr>
@@ -5534,7 +5963,7 @@
 </file>
 
 <file path=customXml/itemProps2.xml><?xml version="1.0" encoding="utf-8"?>
-<ds:datastoreItem xmlns:ds="http://schemas.openxmlformats.org/officeDocument/2006/customXml" ds:itemID="{AD446490-A98C-45F7-A427-D199CA94607E}">
+<ds:datastoreItem xmlns:ds="http://schemas.openxmlformats.org/officeDocument/2006/customXml" ds:itemID="{F5FE4FC0-08FD-4C37-88EB-5361CDA4D208}">
   <ds:schemaRefs>
     <ds:schemaRef ds:uri="http://schemas.openxmlformats.org/officeDocument/2006/bibliography"/>
   </ds:schemaRefs>

</xml_diff>